<commit_message>
phase 2 almost done
</commit_message>
<xml_diff>
--- a/phase1/Use case template.docx
+++ b/phase1/Use case template.docx
@@ -1,6 +1,6 @@
 
 <file path=word/document.xml><?xml version="1.0" encoding="utf-8"?>
-<w:document xmlns:wpc="http://schemas.microsoft.com/office/word/2010/wordprocessingCanvas" xmlns:cx="http://schemas.microsoft.com/office/drawing/2014/chartex" xmlns:cx1="http://schemas.microsoft.com/office/drawing/2015/9/8/chartex" xmlns:cx2="http://schemas.microsoft.com/office/drawing/2015/10/21/chartex" xmlns:cx3="http://schemas.microsoft.com/office/drawing/2016/5/9/chartex" xmlns:cx4="http://schemas.microsoft.com/office/drawing/2016/5/10/chartex" xmlns:cx5="http://schemas.microsoft.com/office/drawing/2016/5/11/chartex" xmlns:cx6="http://schemas.microsoft.com/office/drawing/2016/5/12/chartex" xmlns:cx7="http://schemas.microsoft.com/office/drawing/2016/5/13/chartex" xmlns:cx8="http://schemas.microsoft.com/office/drawing/2016/5/14/chartex" xmlns:mc="http://schemas.openxmlformats.org/markup-compatibility/2006" xmlns:aink="http://schemas.microsoft.com/office/drawing/2016/ink" xmlns:am3d="http://schemas.microsoft.com/office/drawing/2017/model3d" xmlns:o="urn:schemas-microsoft-com:office:office" xmlns:oel="http://schemas.microsoft.com/office/2019/extlst" xmlns:r="http://schemas.openxmlformats.org/officeDocument/2006/relationships" xmlns:m="http://schemas.openxmlformats.org/officeDocument/2006/math" xmlns:v="urn:schemas-microsoft-com:vml" xmlns:wp14="http://schemas.microsoft.com/office/word/2010/wordprocessingDrawing" xmlns:wp="http://schemas.openxmlformats.org/drawingml/2006/wordprocessingDrawing" xmlns:w10="urn:schemas-microsoft-com:office:word" xmlns:w="http://schemas.openxmlformats.org/wordprocessingml/2006/main" xmlns:w14="http://schemas.microsoft.com/office/word/2010/wordml" xmlns:w15="http://schemas.microsoft.com/office/word/2012/wordml" xmlns:w16cex="http://schemas.microsoft.com/office/word/2018/wordml/cex" xmlns:w16cid="http://schemas.microsoft.com/office/word/2016/wordml/cid" xmlns:w16="http://schemas.microsoft.com/office/word/2018/wordml" xmlns:w16sdtdh="http://schemas.microsoft.com/office/word/2020/wordml/sdtdatahash" xmlns:w16se="http://schemas.microsoft.com/office/word/2015/wordml/symex" xmlns:wpg="http://schemas.microsoft.com/office/word/2010/wordprocessingGroup" xmlns:wpi="http://schemas.microsoft.com/office/word/2010/wordprocessingInk" xmlns:wne="http://schemas.microsoft.com/office/word/2006/wordml" xmlns:wps="http://schemas.microsoft.com/office/word/2010/wordprocessingShape" mc:Ignorable="w14 w15 w16se w16cid w16 w16cex w16sdtdh wp14">
+<w:document xmlns:wpc="http://schemas.microsoft.com/office/word/2010/wordprocessingCanvas" xmlns:cx="http://schemas.microsoft.com/office/drawing/2014/chartex" xmlns:cx1="http://schemas.microsoft.com/office/drawing/2015/9/8/chartex" xmlns:cx2="http://schemas.microsoft.com/office/drawing/2015/10/21/chartex" xmlns:cx3="http://schemas.microsoft.com/office/drawing/2016/5/9/chartex" xmlns:cx4="http://schemas.microsoft.com/office/drawing/2016/5/10/chartex" xmlns:cx5="http://schemas.microsoft.com/office/drawing/2016/5/11/chartex" xmlns:cx6="http://schemas.microsoft.com/office/drawing/2016/5/12/chartex" xmlns:cx7="http://schemas.microsoft.com/office/drawing/2016/5/13/chartex" xmlns:cx8="http://schemas.microsoft.com/office/drawing/2016/5/14/chartex" xmlns:mc="http://schemas.openxmlformats.org/markup-compatibility/2006" xmlns:aink="http://schemas.microsoft.com/office/drawing/2016/ink" xmlns:am3d="http://schemas.microsoft.com/office/drawing/2017/model3d" xmlns:o="urn:schemas-microsoft-com:office:office" xmlns:oel="http://schemas.microsoft.com/office/2019/extlst" xmlns:r="http://schemas.openxmlformats.org/officeDocument/2006/relationships" xmlns:m="http://schemas.openxmlformats.org/officeDocument/2006/math" xmlns:v="urn:schemas-microsoft-com:vml" xmlns:wp14="http://schemas.microsoft.com/office/word/2010/wordprocessingDrawing" xmlns:wp="http://schemas.openxmlformats.org/drawingml/2006/wordprocessingDrawing" xmlns:w10="urn:schemas-microsoft-com:office:word" xmlns:w="http://schemas.openxmlformats.org/wordprocessingml/2006/main" xmlns:w14="http://schemas.microsoft.com/office/word/2010/wordml" xmlns:w15="http://schemas.microsoft.com/office/word/2012/wordml" xmlns:w16cex="http://schemas.microsoft.com/office/word/2018/wordml/cex" xmlns:w16cid="http://schemas.microsoft.com/office/word/2016/wordml/cid" xmlns:w16="http://schemas.microsoft.com/office/word/2018/wordml" xmlns:w16du="http://schemas.microsoft.com/office/word/2023/wordml/word16du" xmlns:w16sdtdh="http://schemas.microsoft.com/office/word/2020/wordml/sdtdatahash" xmlns:w16se="http://schemas.microsoft.com/office/word/2015/wordml/symex" xmlns:wpg="http://schemas.microsoft.com/office/word/2010/wordprocessingGroup" xmlns:wpi="http://schemas.microsoft.com/office/word/2010/wordprocessingInk" xmlns:wne="http://schemas.microsoft.com/office/word/2006/wordml" xmlns:wps="http://schemas.microsoft.com/office/word/2010/wordprocessingShape" mc:Ignorable="w14 w15 w16se w16cid w16 w16cex w16sdtdh wp14">
   <w:body>
     <w:p>
       <w:pPr>
@@ -449,23 +449,7 @@
                 <w:rFonts w:ascii="Arial" w:eastAsia="Arial" w:hAnsi="Arial" w:cs="Arial"/>
                 <w:color w:val="000000"/>
               </w:rPr>
-              <w:t>POST – 1: The bug is added to the CBL with the status “</w:t>
-            </w:r>
-            <w:proofErr w:type="gramStart"/>
-            <w:r>
-              <w:rPr>
-                <w:rFonts w:ascii="Arial" w:eastAsia="Arial" w:hAnsi="Arial" w:cs="Arial"/>
-                <w:color w:val="000000"/>
-              </w:rPr>
-              <w:t>Unsolved</w:t>
-            </w:r>
-            <w:proofErr w:type="gramEnd"/>
-            <w:r>
-              <w:rPr>
-                <w:rFonts w:ascii="Arial" w:eastAsia="Arial" w:hAnsi="Arial" w:cs="Arial"/>
-                <w:color w:val="000000"/>
-              </w:rPr>
-              <w:t>”</w:t>
+              <w:t>POST – 1: The bug is added to the CBL with the status “Unsolved”</w:t>
             </w:r>
           </w:p>
           <w:p>
@@ -542,18 +526,8 @@
                 <w:b/>
                 <w:color w:val="000000"/>
               </w:rPr>
-              <w:t xml:space="preserve">1.0 Recording a </w:t>
-            </w:r>
-            <w:proofErr w:type="gramStart"/>
-            <w:r>
-              <w:rPr>
-                <w:rFonts w:ascii="Arial" w:eastAsia="Arial" w:hAnsi="Arial" w:cs="Arial"/>
-                <w:b/>
-                <w:color w:val="000000"/>
-              </w:rPr>
-              <w:t>bug</w:t>
-            </w:r>
-            <w:proofErr w:type="gramEnd"/>
+              <w:t>1.0 Recording a bug</w:t>
+            </w:r>
           </w:p>
           <w:p>
             <w:pPr>
@@ -615,23 +589,7 @@
                 <w:rFonts w:ascii="Arial" w:eastAsia="Arial" w:hAnsi="Arial" w:cs="Arial"/>
                 <w:color w:val="000000"/>
               </w:rPr>
-              <w:t>QA Engineer inputs the name and description of a bug. (</w:t>
-            </w:r>
-            <w:proofErr w:type="gramStart"/>
-            <w:r>
-              <w:rPr>
-                <w:rFonts w:ascii="Arial" w:eastAsia="Arial" w:hAnsi="Arial" w:cs="Arial"/>
-                <w:color w:val="000000"/>
-              </w:rPr>
-              <w:t>see</w:t>
-            </w:r>
-            <w:proofErr w:type="gramEnd"/>
-            <w:r>
-              <w:rPr>
-                <w:rFonts w:ascii="Arial" w:eastAsia="Arial" w:hAnsi="Arial" w:cs="Arial"/>
-                <w:color w:val="000000"/>
-              </w:rPr>
-              <w:t xml:space="preserve"> 1.0.E1, 1.0.E2)</w:t>
+              <w:t>QA Engineer inputs the name and description of a bug. (see 1.0.E1, 1.0.E2)</w:t>
             </w:r>
           </w:p>
           <w:p>
@@ -673,23 +631,7 @@
                 <w:rFonts w:ascii="Arial" w:eastAsia="Arial" w:hAnsi="Arial" w:cs="Arial"/>
                 <w:color w:val="000000"/>
               </w:rPr>
-              <w:t>QA Engineer confirms or cancels the operation and requests to modify the data. (</w:t>
-            </w:r>
-            <w:proofErr w:type="gramStart"/>
-            <w:r>
-              <w:rPr>
-                <w:rFonts w:ascii="Arial" w:eastAsia="Arial" w:hAnsi="Arial" w:cs="Arial"/>
-                <w:color w:val="000000"/>
-              </w:rPr>
-              <w:t>return</w:t>
-            </w:r>
-            <w:proofErr w:type="gramEnd"/>
-            <w:r>
-              <w:rPr>
-                <w:rFonts w:ascii="Arial" w:eastAsia="Arial" w:hAnsi="Arial" w:cs="Arial"/>
-                <w:color w:val="000000"/>
-              </w:rPr>
-              <w:t xml:space="preserve"> to 3)</w:t>
+              <w:t>QA Engineer confirms or cancels the operation and requests to modify the data. (return to 3)</w:t>
             </w:r>
           </w:p>
           <w:p>
@@ -1480,18 +1422,8 @@
                 <w:b/>
                 <w:color w:val="000000"/>
               </w:rPr>
-              <w:t xml:space="preserve">2.0 Solving a </w:t>
-            </w:r>
-            <w:proofErr w:type="gramStart"/>
-            <w:r>
-              <w:rPr>
-                <w:rFonts w:ascii="Arial" w:eastAsia="Arial" w:hAnsi="Arial" w:cs="Arial"/>
-                <w:b/>
-                <w:color w:val="000000"/>
-              </w:rPr>
-              <w:t>bug</w:t>
-            </w:r>
-            <w:proofErr w:type="gramEnd"/>
+              <w:t>2.0 Solving a bug</w:t>
+            </w:r>
           </w:p>
           <w:p>
             <w:pPr>
@@ -1595,23 +1527,7 @@
                 <w:rFonts w:ascii="Arial" w:eastAsia="Arial" w:hAnsi="Arial" w:cs="Arial"/>
                 <w:color w:val="000000"/>
               </w:rPr>
-              <w:t>Programmer confirms or cancels the operation and requests to select another bug. (</w:t>
-            </w:r>
-            <w:proofErr w:type="gramStart"/>
-            <w:r>
-              <w:rPr>
-                <w:rFonts w:ascii="Arial" w:eastAsia="Arial" w:hAnsi="Arial" w:cs="Arial"/>
-                <w:color w:val="000000"/>
-              </w:rPr>
-              <w:t>return</w:t>
-            </w:r>
-            <w:proofErr w:type="gramEnd"/>
-            <w:r>
-              <w:rPr>
-                <w:rFonts w:ascii="Arial" w:eastAsia="Arial" w:hAnsi="Arial" w:cs="Arial"/>
-                <w:color w:val="000000"/>
-              </w:rPr>
-              <w:t xml:space="preserve"> to 3)</w:t>
+              <w:t>Programmer confirms or cancels the operation and requests to select another bug. (return to 3)</w:t>
             </w:r>
           </w:p>
           <w:p>
@@ -2262,18 +2178,8 @@
                 <w:b/>
                 <w:color w:val="000000"/>
               </w:rPr>
-              <w:t xml:space="preserve">3.0 Modifying a </w:t>
-            </w:r>
-            <w:proofErr w:type="gramStart"/>
-            <w:r>
-              <w:rPr>
-                <w:rFonts w:ascii="Arial" w:eastAsia="Arial" w:hAnsi="Arial" w:cs="Arial"/>
-                <w:b/>
-                <w:color w:val="000000"/>
-              </w:rPr>
-              <w:t>bug</w:t>
-            </w:r>
-            <w:proofErr w:type="gramEnd"/>
+              <w:t>3.0 Modifying a bug</w:t>
+            </w:r>
           </w:p>
           <w:p>
             <w:pPr>
@@ -2377,23 +2283,7 @@
                 <w:rFonts w:ascii="Arial" w:eastAsia="Arial" w:hAnsi="Arial" w:cs="Arial"/>
                 <w:color w:val="000000"/>
               </w:rPr>
-              <w:t>QA Engineer confirms or cancels the operation and requests to select another bug. (</w:t>
-            </w:r>
-            <w:proofErr w:type="gramStart"/>
-            <w:r>
-              <w:rPr>
-                <w:rFonts w:ascii="Arial" w:eastAsia="Arial" w:hAnsi="Arial" w:cs="Arial"/>
-                <w:color w:val="000000"/>
-              </w:rPr>
-              <w:t>return</w:t>
-            </w:r>
-            <w:proofErr w:type="gramEnd"/>
-            <w:r>
-              <w:rPr>
-                <w:rFonts w:ascii="Arial" w:eastAsia="Arial" w:hAnsi="Arial" w:cs="Arial"/>
-                <w:color w:val="000000"/>
-              </w:rPr>
-              <w:t xml:space="preserve"> to 3)</w:t>
+              <w:t>QA Engineer confirms or cancels the operation and requests to select another bug. (return to 3)</w:t>
             </w:r>
           </w:p>
           <w:p>
@@ -2435,23 +2325,7 @@
                 <w:rFonts w:ascii="Arial" w:eastAsia="Arial" w:hAnsi="Arial" w:cs="Arial"/>
                 <w:color w:val="000000"/>
               </w:rPr>
-              <w:t>QA Engineer updates the desired field. (</w:t>
-            </w:r>
-            <w:proofErr w:type="gramStart"/>
-            <w:r>
-              <w:rPr>
-                <w:rFonts w:ascii="Arial" w:eastAsia="Arial" w:hAnsi="Arial" w:cs="Arial"/>
-                <w:color w:val="000000"/>
-              </w:rPr>
-              <w:t>see</w:t>
-            </w:r>
-            <w:proofErr w:type="gramEnd"/>
-            <w:r>
-              <w:rPr>
-                <w:rFonts w:ascii="Arial" w:eastAsia="Arial" w:hAnsi="Arial" w:cs="Arial"/>
-                <w:color w:val="000000"/>
-              </w:rPr>
-              <w:t xml:space="preserve"> 3.0.E1, 3.0.E2)</w:t>
+              <w:t>QA Engineer updates the desired field. (see 3.0.E1, 3.0.E2)</w:t>
             </w:r>
           </w:p>
           <w:p>
@@ -2472,23 +2346,7 @@
                 <w:rFonts w:ascii="Arial" w:eastAsia="Arial" w:hAnsi="Arial" w:cs="Arial"/>
                 <w:color w:val="000000"/>
               </w:rPr>
-              <w:t>BCS opens a pop-up window asking the QA Engineer if the inputted data is correct. (</w:t>
-            </w:r>
-            <w:proofErr w:type="gramStart"/>
-            <w:r>
-              <w:rPr>
-                <w:rFonts w:ascii="Arial" w:eastAsia="Arial" w:hAnsi="Arial" w:cs="Arial"/>
-                <w:color w:val="000000"/>
-              </w:rPr>
-              <w:t>see</w:t>
-            </w:r>
-            <w:proofErr w:type="gramEnd"/>
-            <w:r>
-              <w:rPr>
-                <w:rFonts w:ascii="Arial" w:eastAsia="Arial" w:hAnsi="Arial" w:cs="Arial"/>
-                <w:color w:val="000000"/>
-              </w:rPr>
-              <w:t xml:space="preserve"> 3.0.E1, 3.0.E2)</w:t>
+              <w:t>BCS opens a pop-up window asking the QA Engineer if the inputted data is correct. (see 3.0.E1, 3.0.E2)</w:t>
             </w:r>
           </w:p>
           <w:p>
@@ -2509,23 +2367,7 @@
                 <w:rFonts w:ascii="Arial" w:eastAsia="Arial" w:hAnsi="Arial" w:cs="Arial"/>
                 <w:color w:val="000000"/>
               </w:rPr>
-              <w:t>QA Engineer confirms or cancels the operation and requests to modify the new data. (</w:t>
-            </w:r>
-            <w:proofErr w:type="gramStart"/>
-            <w:r>
-              <w:rPr>
-                <w:rFonts w:ascii="Arial" w:eastAsia="Arial" w:hAnsi="Arial" w:cs="Arial"/>
-                <w:color w:val="000000"/>
-              </w:rPr>
-              <w:t>return</w:t>
-            </w:r>
-            <w:proofErr w:type="gramEnd"/>
-            <w:r>
-              <w:rPr>
-                <w:rFonts w:ascii="Arial" w:eastAsia="Arial" w:hAnsi="Arial" w:cs="Arial"/>
-                <w:color w:val="000000"/>
-              </w:rPr>
-              <w:t xml:space="preserve"> to 6)</w:t>
+              <w:t>QA Engineer confirms or cancels the operation and requests to modify the new data. (return to 6)</w:t>
             </w:r>
           </w:p>
           <w:p>
@@ -3371,23 +3213,7 @@
                 <w:rFonts w:ascii="Arial" w:eastAsia="Arial" w:hAnsi="Arial" w:cs="Arial"/>
                 <w:color w:val="000000"/>
               </w:rPr>
-              <w:t>BCS performs the login operation. (</w:t>
-            </w:r>
-            <w:proofErr w:type="gramStart"/>
-            <w:r>
-              <w:rPr>
-                <w:rFonts w:ascii="Arial" w:eastAsia="Arial" w:hAnsi="Arial" w:cs="Arial"/>
-                <w:color w:val="000000"/>
-              </w:rPr>
-              <w:t>see</w:t>
-            </w:r>
-            <w:proofErr w:type="gramEnd"/>
-            <w:r>
-              <w:rPr>
-                <w:rFonts w:ascii="Arial" w:eastAsia="Arial" w:hAnsi="Arial" w:cs="Arial"/>
-                <w:color w:val="000000"/>
-              </w:rPr>
-              <w:t xml:space="preserve"> 4.0.E1)</w:t>
+              <w:t>BCS performs the login operation. (see 4.0.E1)</w:t>
             </w:r>
           </w:p>
           <w:p>
@@ -3408,23 +3234,7 @@
                 <w:rFonts w:ascii="Arial" w:eastAsia="Arial" w:hAnsi="Arial" w:cs="Arial"/>
                 <w:color w:val="000000"/>
               </w:rPr>
-              <w:t>Engineer confirms or cancels the operation. (</w:t>
-            </w:r>
-            <w:proofErr w:type="gramStart"/>
-            <w:r>
-              <w:rPr>
-                <w:rFonts w:ascii="Arial" w:eastAsia="Arial" w:hAnsi="Arial" w:cs="Arial"/>
-                <w:color w:val="000000"/>
-              </w:rPr>
-              <w:t>return</w:t>
-            </w:r>
-            <w:proofErr w:type="gramEnd"/>
-            <w:r>
-              <w:rPr>
-                <w:rFonts w:ascii="Arial" w:eastAsia="Arial" w:hAnsi="Arial" w:cs="Arial"/>
-                <w:color w:val="000000"/>
-              </w:rPr>
-              <w:t xml:space="preserve"> to 3, see 4.1)</w:t>
+              <w:t>Engineer confirms or cancels the operation. (return to 3, see 4.1)</w:t>
             </w:r>
           </w:p>
           <w:p>
@@ -3678,23 +3488,7 @@
                 <w:rFonts w:ascii="Arial" w:eastAsia="Arial" w:hAnsi="Arial" w:cs="Arial"/>
                 <w:color w:val="000000"/>
               </w:rPr>
-              <w:t>1. BCS informs the Engineer either the name, email or password are incorrect. (</w:t>
-            </w:r>
-            <w:proofErr w:type="gramStart"/>
-            <w:r>
-              <w:rPr>
-                <w:rFonts w:ascii="Arial" w:eastAsia="Arial" w:hAnsi="Arial" w:cs="Arial"/>
-                <w:color w:val="000000"/>
-              </w:rPr>
-              <w:t>or</w:t>
-            </w:r>
-            <w:proofErr w:type="gramEnd"/>
-            <w:r>
-              <w:rPr>
-                <w:rFonts w:ascii="Arial" w:eastAsia="Arial" w:hAnsi="Arial" w:cs="Arial"/>
-                <w:color w:val="000000"/>
-              </w:rPr>
-              <w:t xml:space="preserve"> all of them)</w:t>
+              <w:t>1. BCS informs the Engineer either the name, email or password are incorrect. (or all of them)</w:t>
             </w:r>
           </w:p>
           <w:p>
@@ -4406,7 +4200,6 @@
           <w:szCs w:val="24"/>
         </w:rPr>
       </w:pPr>
-      <w:proofErr w:type="spellStart"/>
       <w:r>
         <w:rPr>
           <w:rFonts w:ascii="Arial" w:eastAsia="Arial" w:hAnsi="Arial" w:cs="Arial"/>
@@ -4415,31 +4208,8 @@
           <w:sz w:val="24"/>
           <w:szCs w:val="24"/>
         </w:rPr>
-        <w:t>Planificare</w:t>
+        <w:t>Planificare pe iteratii</w:t>
       </w:r>
-      <w:proofErr w:type="spellEnd"/>
-      <w:r>
-        <w:rPr>
-          <w:rFonts w:ascii="Arial" w:eastAsia="Arial" w:hAnsi="Arial" w:cs="Arial"/>
-          <w:b/>
-          <w:bCs/>
-          <w:sz w:val="24"/>
-          <w:szCs w:val="24"/>
-        </w:rPr>
-        <w:t xml:space="preserve"> pe </w:t>
-      </w:r>
-      <w:proofErr w:type="spellStart"/>
-      <w:r>
-        <w:rPr>
-          <w:rFonts w:ascii="Arial" w:eastAsia="Arial" w:hAnsi="Arial" w:cs="Arial"/>
-          <w:b/>
-          <w:bCs/>
-          <w:sz w:val="24"/>
-          <w:szCs w:val="24"/>
-        </w:rPr>
-        <w:t>iteratii</w:t>
-      </w:r>
-      <w:proofErr w:type="spellEnd"/>
       <w:r>
         <w:rPr>
           <w:rFonts w:ascii="Arial" w:eastAsia="Arial" w:hAnsi="Arial" w:cs="Arial"/>
@@ -4463,101 +4233,12 @@
           <w:color w:val="004DBB"/>
         </w:rPr>
       </w:pPr>
-      <w:proofErr w:type="spellStart"/>
       <w:r>
         <w:rPr>
           <w:rFonts w:ascii="Arial" w:eastAsia="Arial" w:hAnsi="Arial" w:cs="Arial"/>
           <w:color w:val="004DBB"/>
         </w:rPr>
-        <w:t>Iteratia</w:t>
-      </w:r>
-      <w:proofErr w:type="spellEnd"/>
-      <w:r>
-        <w:rPr>
-          <w:rFonts w:ascii="Arial" w:eastAsia="Arial" w:hAnsi="Arial" w:cs="Arial"/>
-          <w:color w:val="004DBB"/>
-        </w:rPr>
-        <w:t xml:space="preserve"> 1: </w:t>
-      </w:r>
-      <w:proofErr w:type="spellStart"/>
-      <w:r>
-        <w:rPr>
-          <w:rFonts w:ascii="Arial" w:eastAsia="Arial" w:hAnsi="Arial" w:cs="Arial"/>
-          <w:color w:val="004DBB"/>
-        </w:rPr>
-        <w:t>Autentificare</w:t>
-      </w:r>
-      <w:proofErr w:type="spellEnd"/>
-      <w:r>
-        <w:rPr>
-          <w:rFonts w:ascii="Arial" w:eastAsia="Arial" w:hAnsi="Arial" w:cs="Arial"/>
-          <w:color w:val="004DBB"/>
-        </w:rPr>
-        <w:t xml:space="preserve">, </w:t>
-      </w:r>
-      <w:proofErr w:type="spellStart"/>
-      <w:r>
-        <w:rPr>
-          <w:rFonts w:ascii="Arial" w:eastAsia="Arial" w:hAnsi="Arial" w:cs="Arial"/>
-          <w:color w:val="004DBB"/>
-        </w:rPr>
-        <w:t>Vizualizare</w:t>
-      </w:r>
-      <w:proofErr w:type="spellEnd"/>
-      <w:r>
-        <w:rPr>
-          <w:rFonts w:ascii="Arial" w:eastAsia="Arial" w:hAnsi="Arial" w:cs="Arial"/>
-          <w:color w:val="004DBB"/>
-        </w:rPr>
-        <w:t xml:space="preserve"> </w:t>
-      </w:r>
-      <w:proofErr w:type="spellStart"/>
-      <w:r>
-        <w:rPr>
-          <w:rFonts w:ascii="Arial" w:eastAsia="Arial" w:hAnsi="Arial" w:cs="Arial"/>
-          <w:color w:val="004DBB"/>
-        </w:rPr>
-        <w:t>lista</w:t>
-      </w:r>
-      <w:proofErr w:type="spellEnd"/>
-      <w:r>
-        <w:rPr>
-          <w:rFonts w:ascii="Arial" w:eastAsia="Arial" w:hAnsi="Arial" w:cs="Arial"/>
-          <w:color w:val="004DBB"/>
-        </w:rPr>
-        <w:t xml:space="preserve"> bug-</w:t>
-      </w:r>
-      <w:proofErr w:type="spellStart"/>
-      <w:r>
-        <w:rPr>
-          <w:rFonts w:ascii="Arial" w:eastAsia="Arial" w:hAnsi="Arial" w:cs="Arial"/>
-          <w:color w:val="004DBB"/>
-        </w:rPr>
-        <w:t>uri</w:t>
-      </w:r>
-      <w:proofErr w:type="spellEnd"/>
-      <w:r>
-        <w:rPr>
-          <w:rFonts w:ascii="Arial" w:eastAsia="Arial" w:hAnsi="Arial" w:cs="Arial"/>
-          <w:color w:val="004DBB"/>
-        </w:rPr>
-        <w:t xml:space="preserve">, </w:t>
-      </w:r>
-      <w:proofErr w:type="spellStart"/>
-      <w:r>
-        <w:rPr>
-          <w:rFonts w:ascii="Arial" w:eastAsia="Arial" w:hAnsi="Arial" w:cs="Arial"/>
-          <w:color w:val="004DBB"/>
-        </w:rPr>
-        <w:t>Adaugare</w:t>
-      </w:r>
-      <w:proofErr w:type="spellEnd"/>
-      <w:r>
-        <w:rPr>
-          <w:rFonts w:ascii="Arial" w:eastAsia="Arial" w:hAnsi="Arial" w:cs="Arial"/>
-          <w:color w:val="004DBB"/>
-        </w:rPr>
-        <w:t xml:space="preserve"> bug</w:t>
+        <w:t>Iteratia 1: Autentificare, Vizualizare lista bug-uri</w:t>
       </w:r>
     </w:p>
     <w:p>
@@ -4574,53 +4255,19 @@
           <w:color w:val="9B00D3"/>
         </w:rPr>
       </w:pPr>
-      <w:proofErr w:type="spellStart"/>
       <w:r>
         <w:rPr>
           <w:rFonts w:ascii="Arial" w:eastAsia="Arial" w:hAnsi="Arial" w:cs="Arial"/>
           <w:color w:val="9B00D3"/>
         </w:rPr>
-        <w:t>Iteratia</w:t>
+        <w:t>Iteratia 2: Rezolvare bug, Modificare bug</w:t>
       </w:r>
-      <w:proofErr w:type="spellEnd"/>
       <w:r>
         <w:rPr>
           <w:rFonts w:ascii="Arial" w:eastAsia="Arial" w:hAnsi="Arial" w:cs="Arial"/>
           <w:color w:val="9B00D3"/>
         </w:rPr>
-        <w:t xml:space="preserve"> 2: </w:t>
-      </w:r>
-      <w:proofErr w:type="spellStart"/>
-      <w:r>
-        <w:rPr>
-          <w:rFonts w:ascii="Arial" w:eastAsia="Arial" w:hAnsi="Arial" w:cs="Arial"/>
-          <w:color w:val="9B00D3"/>
-        </w:rPr>
-        <w:t>Rezolvare</w:t>
-      </w:r>
-      <w:proofErr w:type="spellEnd"/>
-      <w:r>
-        <w:rPr>
-          <w:rFonts w:ascii="Arial" w:eastAsia="Arial" w:hAnsi="Arial" w:cs="Arial"/>
-          <w:color w:val="9B00D3"/>
-        </w:rPr>
-        <w:t xml:space="preserve"> bug, </w:t>
-      </w:r>
-      <w:proofErr w:type="spellStart"/>
-      <w:r>
-        <w:rPr>
-          <w:rFonts w:ascii="Arial" w:eastAsia="Arial" w:hAnsi="Arial" w:cs="Arial"/>
-          <w:color w:val="9B00D3"/>
-        </w:rPr>
-        <w:t>Modificare</w:t>
-      </w:r>
-      <w:proofErr w:type="spellEnd"/>
-      <w:r>
-        <w:rPr>
-          <w:rFonts w:ascii="Arial" w:eastAsia="Arial" w:hAnsi="Arial" w:cs="Arial"/>
-          <w:color w:val="9B00D3"/>
-        </w:rPr>
-        <w:t xml:space="preserve"> bug</w:t>
+        <w:t>, Adaugare bug</w:t>
       </w:r>
     </w:p>
     <w:p>
@@ -4636,37 +4283,12 @@
           <w:rFonts w:ascii="Arial" w:eastAsia="Arial" w:hAnsi="Arial" w:cs="Arial"/>
         </w:rPr>
       </w:pPr>
-      <w:proofErr w:type="spellStart"/>
       <w:r>
         <w:rPr>
           <w:rFonts w:ascii="Arial" w:eastAsia="Arial" w:hAnsi="Arial" w:cs="Arial"/>
           <w:color w:val="00B050"/>
         </w:rPr>
-        <w:t>Iteratia</w:t>
-      </w:r>
-      <w:proofErr w:type="spellEnd"/>
-      <w:r>
-        <w:rPr>
-          <w:rFonts w:ascii="Arial" w:eastAsia="Arial" w:hAnsi="Arial" w:cs="Arial"/>
-          <w:color w:val="00B050"/>
-        </w:rPr>
-        <w:t xml:space="preserve"> 3: </w:t>
-      </w:r>
-      <w:proofErr w:type="spellStart"/>
-      <w:r>
-        <w:rPr>
-          <w:rFonts w:ascii="Arial" w:eastAsia="Arial" w:hAnsi="Arial" w:cs="Arial"/>
-          <w:color w:val="00B050"/>
-        </w:rPr>
-        <w:t>Filtrare</w:t>
-      </w:r>
-      <w:proofErr w:type="spellEnd"/>
-      <w:r>
-        <w:rPr>
-          <w:rFonts w:ascii="Arial" w:eastAsia="Arial" w:hAnsi="Arial" w:cs="Arial"/>
-          <w:color w:val="00B050"/>
-        </w:rPr>
-        <w:t xml:space="preserve"> bug</w:t>
+        <w:t>Iteratia 3: Filtrare bug</w:t>
       </w:r>
     </w:p>
     <w:p>
@@ -5246,21 +4868,7 @@
               <w:rPr>
                 <w:rFonts w:ascii="Arial" w:eastAsia="Arial" w:hAnsi="Arial" w:cs="Arial"/>
               </w:rPr>
-              <w:t>mer inputs the name of the bug that they need filtered. (</w:t>
-            </w:r>
-            <w:proofErr w:type="gramStart"/>
-            <w:r>
-              <w:rPr>
-                <w:rFonts w:ascii="Arial" w:eastAsia="Arial" w:hAnsi="Arial" w:cs="Arial"/>
-              </w:rPr>
-              <w:t>see</w:t>
-            </w:r>
-            <w:proofErr w:type="gramEnd"/>
-            <w:r>
-              <w:rPr>
-                <w:rFonts w:ascii="Arial" w:eastAsia="Arial" w:hAnsi="Arial" w:cs="Arial"/>
-              </w:rPr>
-              <w:t xml:space="preserve"> 6.0.E1)</w:t>
+              <w:t>mer inputs the name of the bug that they need filtered. (see 6.0.E1)</w:t>
             </w:r>
           </w:p>
           <w:p>
@@ -5478,119 +5086,7 @@
         <w:rPr>
           <w:rFonts w:ascii="Arial" w:eastAsia="Arial" w:hAnsi="Arial" w:cs="Arial"/>
         </w:rPr>
-        <w:t xml:space="preserve">O </w:t>
-      </w:r>
-      <w:proofErr w:type="spellStart"/>
-      <w:r>
-        <w:rPr>
-          <w:rFonts w:ascii="Arial" w:eastAsia="Arial" w:hAnsi="Arial" w:cs="Arial"/>
-        </w:rPr>
-        <w:t>firma</w:t>
-      </w:r>
-      <w:proofErr w:type="spellEnd"/>
-      <w:r>
-        <w:rPr>
-          <w:rFonts w:ascii="Arial" w:eastAsia="Arial" w:hAnsi="Arial" w:cs="Arial"/>
-        </w:rPr>
-        <w:t xml:space="preserve"> </w:t>
-      </w:r>
-      <w:proofErr w:type="spellStart"/>
-      <w:r>
-        <w:rPr>
-          <w:rFonts w:ascii="Arial" w:eastAsia="Arial" w:hAnsi="Arial" w:cs="Arial"/>
-        </w:rPr>
-        <w:t>producatoare</w:t>
-      </w:r>
-      <w:proofErr w:type="spellEnd"/>
-      <w:r>
-        <w:rPr>
-          <w:rFonts w:ascii="Arial" w:eastAsia="Arial" w:hAnsi="Arial" w:cs="Arial"/>
-        </w:rPr>
-        <w:t xml:space="preserve"> de software </w:t>
-      </w:r>
-      <w:proofErr w:type="spellStart"/>
-      <w:r>
-        <w:rPr>
-          <w:rFonts w:ascii="Arial" w:eastAsia="Arial" w:hAnsi="Arial" w:cs="Arial"/>
-        </w:rPr>
-        <w:t>pune</w:t>
-      </w:r>
-      <w:proofErr w:type="spellEnd"/>
-      <w:r>
-        <w:rPr>
-          <w:rFonts w:ascii="Arial" w:eastAsia="Arial" w:hAnsi="Arial" w:cs="Arial"/>
-        </w:rPr>
-        <w:t xml:space="preserve"> la </w:t>
-      </w:r>
-      <w:proofErr w:type="spellStart"/>
-      <w:r>
-        <w:rPr>
-          <w:rFonts w:ascii="Arial" w:eastAsia="Arial" w:hAnsi="Arial" w:cs="Arial"/>
-        </w:rPr>
-        <w:t>dispozitia</w:t>
-      </w:r>
-      <w:proofErr w:type="spellEnd"/>
-      <w:r>
-        <w:rPr>
-          <w:rFonts w:ascii="Arial" w:eastAsia="Arial" w:hAnsi="Arial" w:cs="Arial"/>
-        </w:rPr>
-        <w:t xml:space="preserve"> </w:t>
-      </w:r>
-      <w:proofErr w:type="spellStart"/>
-      <w:r>
-        <w:rPr>
-          <w:rFonts w:ascii="Arial" w:eastAsia="Arial" w:hAnsi="Arial" w:cs="Arial"/>
-        </w:rPr>
-        <w:t>programatorilor</w:t>
-      </w:r>
-      <w:proofErr w:type="spellEnd"/>
-      <w:r>
-        <w:rPr>
-          <w:rFonts w:ascii="Arial" w:eastAsia="Arial" w:hAnsi="Arial" w:cs="Arial"/>
-        </w:rPr>
-        <w:t xml:space="preserve"> </w:t>
-      </w:r>
-      <w:proofErr w:type="spellStart"/>
-      <w:r>
-        <w:rPr>
-          <w:rFonts w:ascii="Arial" w:eastAsia="Arial" w:hAnsi="Arial" w:cs="Arial"/>
-        </w:rPr>
-        <w:t>si</w:t>
-      </w:r>
-      <w:proofErr w:type="spellEnd"/>
-      <w:r>
-        <w:rPr>
-          <w:rFonts w:ascii="Arial" w:eastAsia="Arial" w:hAnsi="Arial" w:cs="Arial"/>
-        </w:rPr>
-        <w:t xml:space="preserve"> </w:t>
-      </w:r>
-      <w:proofErr w:type="spellStart"/>
-      <w:r>
-        <w:rPr>
-          <w:rFonts w:ascii="Arial" w:eastAsia="Arial" w:hAnsi="Arial" w:cs="Arial"/>
-        </w:rPr>
-        <w:t>verificatorilor</w:t>
-      </w:r>
-      <w:proofErr w:type="spellEnd"/>
-      <w:r>
-        <w:rPr>
-          <w:rFonts w:ascii="Arial" w:eastAsia="Arial" w:hAnsi="Arial" w:cs="Arial"/>
-        </w:rPr>
-        <w:t xml:space="preserve"> </w:t>
-      </w:r>
-      <w:proofErr w:type="spellStart"/>
-      <w:r>
-        <w:rPr>
-          <w:rFonts w:ascii="Arial" w:eastAsia="Arial" w:hAnsi="Arial" w:cs="Arial"/>
-        </w:rPr>
-        <w:t>sai</w:t>
-      </w:r>
-      <w:proofErr w:type="spellEnd"/>
-      <w:r>
-        <w:rPr>
-          <w:rFonts w:ascii="Arial" w:eastAsia="Arial" w:hAnsi="Arial" w:cs="Arial"/>
-        </w:rPr>
-        <w:t xml:space="preserve"> un </w:t>
+        <w:t xml:space="preserve">O firma producatoare de software pune la dispozitia programatorilor si verificatorilor sai un </w:t>
       </w:r>
       <w:r>
         <w:rPr>
@@ -5598,140 +5094,12 @@
         </w:rPr>
         <w:t xml:space="preserve">system </w:t>
       </w:r>
-      <w:proofErr w:type="spellStart"/>
       <w:r>
         <w:rPr>
           <w:rFonts w:ascii="Arial" w:eastAsia="Arial" w:hAnsi="Arial" w:cs="Arial"/>
         </w:rPr>
-        <w:t>prin</w:t>
+        <w:t>prin care acestia pot sa comunice electronic. Astfel, fiecare dintre angajatii mentionati are la dispoziție</w:t>
       </w:r>
-      <w:proofErr w:type="spellEnd"/>
-      <w:r>
-        <w:rPr>
-          <w:rFonts w:ascii="Arial" w:eastAsia="Arial" w:hAnsi="Arial" w:cs="Arial"/>
-        </w:rPr>
-        <w:t xml:space="preserve"> care </w:t>
-      </w:r>
-      <w:proofErr w:type="spellStart"/>
-      <w:r>
-        <w:rPr>
-          <w:rFonts w:ascii="Arial" w:eastAsia="Arial" w:hAnsi="Arial" w:cs="Arial"/>
-        </w:rPr>
-        <w:t>acestia</w:t>
-      </w:r>
-      <w:proofErr w:type="spellEnd"/>
-      <w:r>
-        <w:rPr>
-          <w:rFonts w:ascii="Arial" w:eastAsia="Arial" w:hAnsi="Arial" w:cs="Arial"/>
-        </w:rPr>
-        <w:t xml:space="preserve"> pot </w:t>
-      </w:r>
-      <w:proofErr w:type="spellStart"/>
-      <w:r>
-        <w:rPr>
-          <w:rFonts w:ascii="Arial" w:eastAsia="Arial" w:hAnsi="Arial" w:cs="Arial"/>
-        </w:rPr>
-        <w:t>sa</w:t>
-      </w:r>
-      <w:proofErr w:type="spellEnd"/>
-      <w:r>
-        <w:rPr>
-          <w:rFonts w:ascii="Arial" w:eastAsia="Arial" w:hAnsi="Arial" w:cs="Arial"/>
-        </w:rPr>
-        <w:t xml:space="preserve"> </w:t>
-      </w:r>
-      <w:proofErr w:type="spellStart"/>
-      <w:r>
-        <w:rPr>
-          <w:rFonts w:ascii="Arial" w:eastAsia="Arial" w:hAnsi="Arial" w:cs="Arial"/>
-        </w:rPr>
-        <w:t>comunice</w:t>
-      </w:r>
-      <w:proofErr w:type="spellEnd"/>
-      <w:r>
-        <w:rPr>
-          <w:rFonts w:ascii="Arial" w:eastAsia="Arial" w:hAnsi="Arial" w:cs="Arial"/>
-        </w:rPr>
-        <w:t xml:space="preserve"> electronic. </w:t>
-      </w:r>
-      <w:proofErr w:type="spellStart"/>
-      <w:r>
-        <w:rPr>
-          <w:rFonts w:ascii="Arial" w:eastAsia="Arial" w:hAnsi="Arial" w:cs="Arial"/>
-        </w:rPr>
-        <w:t>Astfel</w:t>
-      </w:r>
-      <w:proofErr w:type="spellEnd"/>
-      <w:r>
-        <w:rPr>
-          <w:rFonts w:ascii="Arial" w:eastAsia="Arial" w:hAnsi="Arial" w:cs="Arial"/>
-        </w:rPr>
-        <w:t xml:space="preserve">, </w:t>
-      </w:r>
-      <w:proofErr w:type="spellStart"/>
-      <w:r>
-        <w:rPr>
-          <w:rFonts w:ascii="Arial" w:eastAsia="Arial" w:hAnsi="Arial" w:cs="Arial"/>
-        </w:rPr>
-        <w:t>fiecare</w:t>
-      </w:r>
-      <w:proofErr w:type="spellEnd"/>
-      <w:r>
-        <w:rPr>
-          <w:rFonts w:ascii="Arial" w:eastAsia="Arial" w:hAnsi="Arial" w:cs="Arial"/>
-        </w:rPr>
-        <w:t xml:space="preserve"> </w:t>
-      </w:r>
-      <w:proofErr w:type="spellStart"/>
-      <w:r>
-        <w:rPr>
-          <w:rFonts w:ascii="Arial" w:eastAsia="Arial" w:hAnsi="Arial" w:cs="Arial"/>
-        </w:rPr>
-        <w:t>dintre</w:t>
-      </w:r>
-      <w:proofErr w:type="spellEnd"/>
-      <w:r>
-        <w:rPr>
-          <w:rFonts w:ascii="Arial" w:eastAsia="Arial" w:hAnsi="Arial" w:cs="Arial"/>
-        </w:rPr>
-        <w:t xml:space="preserve"> </w:t>
-      </w:r>
-      <w:proofErr w:type="spellStart"/>
-      <w:r>
-        <w:rPr>
-          <w:rFonts w:ascii="Arial" w:eastAsia="Arial" w:hAnsi="Arial" w:cs="Arial"/>
-        </w:rPr>
-        <w:t>angajatii</w:t>
-      </w:r>
-      <w:proofErr w:type="spellEnd"/>
-      <w:r>
-        <w:rPr>
-          <w:rFonts w:ascii="Arial" w:eastAsia="Arial" w:hAnsi="Arial" w:cs="Arial"/>
-        </w:rPr>
-        <w:t xml:space="preserve"> </w:t>
-      </w:r>
-      <w:proofErr w:type="spellStart"/>
-      <w:r>
-        <w:rPr>
-          <w:rFonts w:ascii="Arial" w:eastAsia="Arial" w:hAnsi="Arial" w:cs="Arial"/>
-        </w:rPr>
-        <w:t>mentionati</w:t>
-      </w:r>
-      <w:proofErr w:type="spellEnd"/>
-      <w:r>
-        <w:rPr>
-          <w:rFonts w:ascii="Arial" w:eastAsia="Arial" w:hAnsi="Arial" w:cs="Arial"/>
-        </w:rPr>
-        <w:t xml:space="preserve"> are la </w:t>
-      </w:r>
-      <w:proofErr w:type="spellStart"/>
-      <w:r>
-        <w:rPr>
-          <w:rFonts w:ascii="Arial" w:eastAsia="Arial" w:hAnsi="Arial" w:cs="Arial"/>
-        </w:rPr>
-        <w:t>dispoziție</w:t>
-      </w:r>
-      <w:proofErr w:type="spellEnd"/>
       <w:r>
         <w:rPr>
           <w:rFonts w:ascii="Arial" w:eastAsia="Arial" w:hAnsi="Arial" w:cs="Arial"/>
@@ -5742,21 +5110,7 @@
         <w:rPr>
           <w:rFonts w:ascii="Arial" w:eastAsia="Arial" w:hAnsi="Arial" w:cs="Arial"/>
         </w:rPr>
-        <w:t xml:space="preserve">un terminal </w:t>
-      </w:r>
-      <w:proofErr w:type="spellStart"/>
-      <w:r>
-        <w:rPr>
-          <w:rFonts w:ascii="Arial" w:eastAsia="Arial" w:hAnsi="Arial" w:cs="Arial"/>
-        </w:rPr>
-        <w:t>prin</w:t>
-      </w:r>
-      <w:proofErr w:type="spellEnd"/>
-      <w:r>
-        <w:rPr>
-          <w:rFonts w:ascii="Arial" w:eastAsia="Arial" w:hAnsi="Arial" w:cs="Arial"/>
-        </w:rPr>
-        <w:t xml:space="preserve"> care:</w:t>
+        <w:t>un terminal prin care:</w:t>
       </w:r>
     </w:p>
     <w:p>
@@ -5772,126 +5126,12 @@
           <w:rFonts w:ascii="Arial" w:eastAsia="Arial" w:hAnsi="Arial" w:cs="Arial"/>
         </w:rPr>
       </w:pPr>
-      <w:proofErr w:type="spellStart"/>
       <w:r>
         <w:rPr>
           <w:rFonts w:ascii="Arial" w:eastAsia="Arial" w:hAnsi="Arial" w:cs="Arial"/>
         </w:rPr>
-        <w:t>verificatorul</w:t>
+        <w:t>verificatorul poate înregistra un bug, dându-i o denumire si o descriere; imediat dupa</w:t>
       </w:r>
-      <w:proofErr w:type="spellEnd"/>
-      <w:r>
-        <w:rPr>
-          <w:rFonts w:ascii="Arial" w:eastAsia="Arial" w:hAnsi="Arial" w:cs="Arial"/>
-        </w:rPr>
-        <w:t xml:space="preserve"> </w:t>
-      </w:r>
-      <w:proofErr w:type="spellStart"/>
-      <w:r>
-        <w:rPr>
-          <w:rFonts w:ascii="Arial" w:eastAsia="Arial" w:hAnsi="Arial" w:cs="Arial"/>
-        </w:rPr>
-        <w:t>poate</w:t>
-      </w:r>
-      <w:proofErr w:type="spellEnd"/>
-      <w:r>
-        <w:rPr>
-          <w:rFonts w:ascii="Arial" w:eastAsia="Arial" w:hAnsi="Arial" w:cs="Arial"/>
-        </w:rPr>
-        <w:t xml:space="preserve"> </w:t>
-      </w:r>
-      <w:proofErr w:type="spellStart"/>
-      <w:r>
-        <w:rPr>
-          <w:rFonts w:ascii="Arial" w:eastAsia="Arial" w:hAnsi="Arial" w:cs="Arial"/>
-        </w:rPr>
-        <w:t>înregistra</w:t>
-      </w:r>
-      <w:proofErr w:type="spellEnd"/>
-      <w:r>
-        <w:rPr>
-          <w:rFonts w:ascii="Arial" w:eastAsia="Arial" w:hAnsi="Arial" w:cs="Arial"/>
-        </w:rPr>
-        <w:t xml:space="preserve"> un bug, </w:t>
-      </w:r>
-      <w:proofErr w:type="spellStart"/>
-      <w:r>
-        <w:rPr>
-          <w:rFonts w:ascii="Arial" w:eastAsia="Arial" w:hAnsi="Arial" w:cs="Arial"/>
-        </w:rPr>
-        <w:t>dându-i</w:t>
-      </w:r>
-      <w:proofErr w:type="spellEnd"/>
-      <w:r>
-        <w:rPr>
-          <w:rFonts w:ascii="Arial" w:eastAsia="Arial" w:hAnsi="Arial" w:cs="Arial"/>
-        </w:rPr>
-        <w:t xml:space="preserve"> o </w:t>
-      </w:r>
-      <w:proofErr w:type="spellStart"/>
-      <w:r>
-        <w:rPr>
-          <w:rFonts w:ascii="Arial" w:eastAsia="Arial" w:hAnsi="Arial" w:cs="Arial"/>
-        </w:rPr>
-        <w:t>denumire</w:t>
-      </w:r>
-      <w:proofErr w:type="spellEnd"/>
-      <w:r>
-        <w:rPr>
-          <w:rFonts w:ascii="Arial" w:eastAsia="Arial" w:hAnsi="Arial" w:cs="Arial"/>
-        </w:rPr>
-        <w:t xml:space="preserve"> </w:t>
-      </w:r>
-      <w:proofErr w:type="spellStart"/>
-      <w:r>
-        <w:rPr>
-          <w:rFonts w:ascii="Arial" w:eastAsia="Arial" w:hAnsi="Arial" w:cs="Arial"/>
-        </w:rPr>
-        <w:t>si</w:t>
-      </w:r>
-      <w:proofErr w:type="spellEnd"/>
-      <w:r>
-        <w:rPr>
-          <w:rFonts w:ascii="Arial" w:eastAsia="Arial" w:hAnsi="Arial" w:cs="Arial"/>
-        </w:rPr>
-        <w:t xml:space="preserve"> o </w:t>
-      </w:r>
-      <w:proofErr w:type="spellStart"/>
-      <w:r>
-        <w:rPr>
-          <w:rFonts w:ascii="Arial" w:eastAsia="Arial" w:hAnsi="Arial" w:cs="Arial"/>
-        </w:rPr>
-        <w:t>descriere</w:t>
-      </w:r>
-      <w:proofErr w:type="spellEnd"/>
-      <w:r>
-        <w:rPr>
-          <w:rFonts w:ascii="Arial" w:eastAsia="Arial" w:hAnsi="Arial" w:cs="Arial"/>
-        </w:rPr>
-        <w:t xml:space="preserve">; </w:t>
-      </w:r>
-      <w:proofErr w:type="spellStart"/>
-      <w:r>
-        <w:rPr>
-          <w:rFonts w:ascii="Arial" w:eastAsia="Arial" w:hAnsi="Arial" w:cs="Arial"/>
-        </w:rPr>
-        <w:t>imediat</w:t>
-      </w:r>
-      <w:proofErr w:type="spellEnd"/>
-      <w:r>
-        <w:rPr>
-          <w:rFonts w:ascii="Arial" w:eastAsia="Arial" w:hAnsi="Arial" w:cs="Arial"/>
-        </w:rPr>
-        <w:t xml:space="preserve"> </w:t>
-      </w:r>
-      <w:proofErr w:type="spellStart"/>
-      <w:r>
-        <w:rPr>
-          <w:rFonts w:ascii="Arial" w:eastAsia="Arial" w:hAnsi="Arial" w:cs="Arial"/>
-        </w:rPr>
-        <w:t>dupa</w:t>
-      </w:r>
-      <w:proofErr w:type="spellEnd"/>
     </w:p>
     <w:p>
       <w:pPr>
@@ -5902,140 +5142,12 @@
           <w:rFonts w:ascii="Arial" w:eastAsia="Arial" w:hAnsi="Arial" w:cs="Arial"/>
         </w:rPr>
       </w:pPr>
-      <w:proofErr w:type="spellStart"/>
       <w:r>
         <w:rPr>
           <w:rFonts w:ascii="Arial" w:eastAsia="Arial" w:hAnsi="Arial" w:cs="Arial"/>
         </w:rPr>
-        <w:t>înregistrarea</w:t>
+        <w:t>înregistrarea bug-ului, toti programatorii vad lista bug-urilor actualizata cu obiectul nou</w:t>
       </w:r>
-      <w:proofErr w:type="spellEnd"/>
-      <w:r>
-        <w:rPr>
-          <w:rFonts w:ascii="Arial" w:eastAsia="Arial" w:hAnsi="Arial" w:cs="Arial"/>
-        </w:rPr>
-        <w:t xml:space="preserve"> bug-</w:t>
-      </w:r>
-      <w:proofErr w:type="spellStart"/>
-      <w:r>
-        <w:rPr>
-          <w:rFonts w:ascii="Arial" w:eastAsia="Arial" w:hAnsi="Arial" w:cs="Arial"/>
-        </w:rPr>
-        <w:t>ului</w:t>
-      </w:r>
-      <w:proofErr w:type="spellEnd"/>
-      <w:r>
-        <w:rPr>
-          <w:rFonts w:ascii="Arial" w:eastAsia="Arial" w:hAnsi="Arial" w:cs="Arial"/>
-        </w:rPr>
-        <w:t xml:space="preserve">, </w:t>
-      </w:r>
-      <w:proofErr w:type="spellStart"/>
-      <w:r>
-        <w:rPr>
-          <w:rFonts w:ascii="Arial" w:eastAsia="Arial" w:hAnsi="Arial" w:cs="Arial"/>
-        </w:rPr>
-        <w:t>toti</w:t>
-      </w:r>
-      <w:proofErr w:type="spellEnd"/>
-      <w:r>
-        <w:rPr>
-          <w:rFonts w:ascii="Arial" w:eastAsia="Arial" w:hAnsi="Arial" w:cs="Arial"/>
-        </w:rPr>
-        <w:t xml:space="preserve"> </w:t>
-      </w:r>
-      <w:proofErr w:type="spellStart"/>
-      <w:r>
-        <w:rPr>
-          <w:rFonts w:ascii="Arial" w:eastAsia="Arial" w:hAnsi="Arial" w:cs="Arial"/>
-        </w:rPr>
-        <w:t>programatorii</w:t>
-      </w:r>
-      <w:proofErr w:type="spellEnd"/>
-      <w:r>
-        <w:rPr>
-          <w:rFonts w:ascii="Arial" w:eastAsia="Arial" w:hAnsi="Arial" w:cs="Arial"/>
-        </w:rPr>
-        <w:t xml:space="preserve"> </w:t>
-      </w:r>
-      <w:proofErr w:type="spellStart"/>
-      <w:r>
-        <w:rPr>
-          <w:rFonts w:ascii="Arial" w:eastAsia="Arial" w:hAnsi="Arial" w:cs="Arial"/>
-        </w:rPr>
-        <w:t>vad</w:t>
-      </w:r>
-      <w:proofErr w:type="spellEnd"/>
-      <w:r>
-        <w:rPr>
-          <w:rFonts w:ascii="Arial" w:eastAsia="Arial" w:hAnsi="Arial" w:cs="Arial"/>
-        </w:rPr>
-        <w:t xml:space="preserve"> </w:t>
-      </w:r>
-      <w:proofErr w:type="spellStart"/>
-      <w:r>
-        <w:rPr>
-          <w:rFonts w:ascii="Arial" w:eastAsia="Arial" w:hAnsi="Arial" w:cs="Arial"/>
-        </w:rPr>
-        <w:t>lista</w:t>
-      </w:r>
-      <w:proofErr w:type="spellEnd"/>
-      <w:r>
-        <w:rPr>
-          <w:rFonts w:ascii="Arial" w:eastAsia="Arial" w:hAnsi="Arial" w:cs="Arial"/>
-        </w:rPr>
-        <w:t xml:space="preserve"> bug-</w:t>
-      </w:r>
-      <w:proofErr w:type="spellStart"/>
-      <w:r>
-        <w:rPr>
-          <w:rFonts w:ascii="Arial" w:eastAsia="Arial" w:hAnsi="Arial" w:cs="Arial"/>
-        </w:rPr>
-        <w:t>urilor</w:t>
-      </w:r>
-      <w:proofErr w:type="spellEnd"/>
-      <w:r>
-        <w:rPr>
-          <w:rFonts w:ascii="Arial" w:eastAsia="Arial" w:hAnsi="Arial" w:cs="Arial"/>
-        </w:rPr>
-        <w:t xml:space="preserve"> </w:t>
-      </w:r>
-      <w:proofErr w:type="spellStart"/>
-      <w:r>
-        <w:rPr>
-          <w:rFonts w:ascii="Arial" w:eastAsia="Arial" w:hAnsi="Arial" w:cs="Arial"/>
-        </w:rPr>
-        <w:t>actualizata</w:t>
-      </w:r>
-      <w:proofErr w:type="spellEnd"/>
-      <w:r>
-        <w:rPr>
-          <w:rFonts w:ascii="Arial" w:eastAsia="Arial" w:hAnsi="Arial" w:cs="Arial"/>
-        </w:rPr>
-        <w:t xml:space="preserve"> cu </w:t>
-      </w:r>
-      <w:proofErr w:type="spellStart"/>
-      <w:r>
-        <w:rPr>
-          <w:rFonts w:ascii="Arial" w:eastAsia="Arial" w:hAnsi="Arial" w:cs="Arial"/>
-        </w:rPr>
-        <w:t>obiectul</w:t>
-      </w:r>
-      <w:proofErr w:type="spellEnd"/>
-      <w:r>
-        <w:rPr>
-          <w:rFonts w:ascii="Arial" w:eastAsia="Arial" w:hAnsi="Arial" w:cs="Arial"/>
-        </w:rPr>
-        <w:t xml:space="preserve"> </w:t>
-      </w:r>
-      <w:proofErr w:type="spellStart"/>
-      <w:r>
-        <w:rPr>
-          <w:rFonts w:ascii="Arial" w:eastAsia="Arial" w:hAnsi="Arial" w:cs="Arial"/>
-        </w:rPr>
-        <w:t>nou</w:t>
-      </w:r>
-      <w:proofErr w:type="spellEnd"/>
     </w:p>
     <w:p>
       <w:pPr>
@@ -6046,133 +5158,11 @@
           <w:rFonts w:ascii="Arial" w:eastAsia="Arial" w:hAnsi="Arial" w:cs="Arial"/>
         </w:rPr>
       </w:pPr>
-      <w:proofErr w:type="spellStart"/>
-      <w:proofErr w:type="gramStart"/>
       <w:r>
         <w:rPr>
           <w:rFonts w:ascii="Arial" w:eastAsia="Arial" w:hAnsi="Arial" w:cs="Arial"/>
         </w:rPr>
-        <w:t>introdus</w:t>
-      </w:r>
-      <w:proofErr w:type="spellEnd"/>
-      <w:r>
-        <w:rPr>
-          <w:rFonts w:ascii="Arial" w:eastAsia="Arial" w:hAnsi="Arial" w:cs="Arial"/>
-        </w:rPr>
-        <w:t>;</w:t>
-      </w:r>
-      <w:proofErr w:type="gramEnd"/>
-    </w:p>
-    <w:p>
-      <w:pPr>
-        <w:pStyle w:val="ListParagraph"/>
-        <w:numPr>
-          <w:ilvl w:val="0"/>
-          <w:numId w:val="16"/>
-        </w:numPr>
-        <w:spacing w:before="200" w:after="0" w:line="276" w:lineRule="auto"/>
-        <w:jc w:val="both"/>
-        <w:rPr>
-          <w:rFonts w:ascii="Arial" w:eastAsia="Arial" w:hAnsi="Arial" w:cs="Arial"/>
-        </w:rPr>
-      </w:pPr>
-      <w:proofErr w:type="spellStart"/>
-      <w:r>
-        <w:rPr>
-          <w:rFonts w:ascii="Arial" w:eastAsia="Arial" w:hAnsi="Arial" w:cs="Arial"/>
-        </w:rPr>
-        <w:t>programatorul</w:t>
-      </w:r>
-      <w:proofErr w:type="spellEnd"/>
-      <w:r>
-        <w:rPr>
-          <w:rFonts w:ascii="Arial" w:eastAsia="Arial" w:hAnsi="Arial" w:cs="Arial"/>
-        </w:rPr>
-        <w:t xml:space="preserve"> </w:t>
-      </w:r>
-      <w:proofErr w:type="spellStart"/>
-      <w:r>
-        <w:rPr>
-          <w:rFonts w:ascii="Arial" w:eastAsia="Arial" w:hAnsi="Arial" w:cs="Arial"/>
-        </w:rPr>
-        <w:t>vizualizeaza</w:t>
-      </w:r>
-      <w:proofErr w:type="spellEnd"/>
-      <w:r>
-        <w:rPr>
-          <w:rFonts w:ascii="Arial" w:eastAsia="Arial" w:hAnsi="Arial" w:cs="Arial"/>
-        </w:rPr>
-        <w:t xml:space="preserve"> </w:t>
-      </w:r>
-      <w:proofErr w:type="spellStart"/>
-      <w:r>
-        <w:rPr>
-          <w:rFonts w:ascii="Arial" w:eastAsia="Arial" w:hAnsi="Arial" w:cs="Arial"/>
-        </w:rPr>
-        <w:t>lista</w:t>
-      </w:r>
-      <w:proofErr w:type="spellEnd"/>
-      <w:r>
-        <w:rPr>
-          <w:rFonts w:ascii="Arial" w:eastAsia="Arial" w:hAnsi="Arial" w:cs="Arial"/>
-        </w:rPr>
-        <w:t xml:space="preserve"> bug-</w:t>
-      </w:r>
-      <w:proofErr w:type="spellStart"/>
-      <w:r>
-        <w:rPr>
-          <w:rFonts w:ascii="Arial" w:eastAsia="Arial" w:hAnsi="Arial" w:cs="Arial"/>
-        </w:rPr>
-        <w:t>urilor</w:t>
-      </w:r>
-      <w:proofErr w:type="spellEnd"/>
-      <w:r>
-        <w:rPr>
-          <w:rFonts w:ascii="Arial" w:eastAsia="Arial" w:hAnsi="Arial" w:cs="Arial"/>
-        </w:rPr>
-        <w:t xml:space="preserve">; de </w:t>
-      </w:r>
-      <w:proofErr w:type="spellStart"/>
-      <w:r>
-        <w:rPr>
-          <w:rFonts w:ascii="Arial" w:eastAsia="Arial" w:hAnsi="Arial" w:cs="Arial"/>
-        </w:rPr>
-        <w:t>asemenea</w:t>
-      </w:r>
-      <w:proofErr w:type="spellEnd"/>
-      <w:r>
-        <w:rPr>
-          <w:rFonts w:ascii="Arial" w:eastAsia="Arial" w:hAnsi="Arial" w:cs="Arial"/>
-        </w:rPr>
-        <w:t xml:space="preserve">, </w:t>
-      </w:r>
-      <w:proofErr w:type="spellStart"/>
-      <w:r>
-        <w:rPr>
-          <w:rFonts w:ascii="Arial" w:eastAsia="Arial" w:hAnsi="Arial" w:cs="Arial"/>
-        </w:rPr>
-        <w:t>programatorul</w:t>
-      </w:r>
-      <w:proofErr w:type="spellEnd"/>
-      <w:r>
-        <w:rPr>
-          <w:rFonts w:ascii="Arial" w:eastAsia="Arial" w:hAnsi="Arial" w:cs="Arial"/>
-        </w:rPr>
-        <w:t xml:space="preserve"> </w:t>
-      </w:r>
-      <w:proofErr w:type="spellStart"/>
-      <w:r>
-        <w:rPr>
-          <w:rFonts w:ascii="Arial" w:eastAsia="Arial" w:hAnsi="Arial" w:cs="Arial"/>
-        </w:rPr>
-        <w:t>poate</w:t>
-      </w:r>
-      <w:proofErr w:type="spellEnd"/>
-      <w:r>
-        <w:rPr>
-          <w:rFonts w:ascii="Arial" w:eastAsia="Arial" w:hAnsi="Arial" w:cs="Arial"/>
-        </w:rPr>
-        <w:t xml:space="preserve"> selecta un bug</w:t>
+        <w:t>introdus;</w:t>
       </w:r>
     </w:p>
     <w:p>
@@ -6188,126 +5178,32 @@
           <w:rFonts w:ascii="Arial" w:eastAsia="Arial" w:hAnsi="Arial" w:cs="Arial"/>
         </w:rPr>
       </w:pPr>
-      <w:proofErr w:type="spellStart"/>
       <w:r>
         <w:rPr>
           <w:rFonts w:ascii="Arial" w:eastAsia="Arial" w:hAnsi="Arial" w:cs="Arial"/>
         </w:rPr>
-        <w:t>verificatorul</w:t>
+        <w:t>programatorul vizualizeaza lista bug-urilor; de asemenea, programatorul poate selecta un bug</w:t>
       </w:r>
-      <w:proofErr w:type="spellEnd"/>
+    </w:p>
+    <w:p>
+      <w:pPr>
+        <w:pStyle w:val="ListParagraph"/>
+        <w:numPr>
+          <w:ilvl w:val="0"/>
+          <w:numId w:val="16"/>
+        </w:numPr>
+        <w:spacing w:before="200" w:after="0" w:line="276" w:lineRule="auto"/>
+        <w:jc w:val="both"/>
+        <w:rPr>
+          <w:rFonts w:ascii="Arial" w:eastAsia="Arial" w:hAnsi="Arial" w:cs="Arial"/>
+        </w:rPr>
+      </w:pPr>
       <w:r>
         <w:rPr>
           <w:rFonts w:ascii="Arial" w:eastAsia="Arial" w:hAnsi="Arial" w:cs="Arial"/>
         </w:rPr>
-        <w:t xml:space="preserve"> </w:t>
+        <w:t>verificatorul poate modifica un bug, schimband denumirea sau descrierea; sau ambele</w:t>
       </w:r>
-      <w:proofErr w:type="spellStart"/>
-      <w:r>
-        <w:rPr>
-          <w:rFonts w:ascii="Arial" w:eastAsia="Arial" w:hAnsi="Arial" w:cs="Arial"/>
-        </w:rPr>
-        <w:t>poate</w:t>
-      </w:r>
-      <w:proofErr w:type="spellEnd"/>
-      <w:r>
-        <w:rPr>
-          <w:rFonts w:ascii="Arial" w:eastAsia="Arial" w:hAnsi="Arial" w:cs="Arial"/>
-        </w:rPr>
-        <w:t xml:space="preserve"> </w:t>
-      </w:r>
-      <w:proofErr w:type="spellStart"/>
-      <w:r>
-        <w:rPr>
-          <w:rFonts w:ascii="Arial" w:eastAsia="Arial" w:hAnsi="Arial" w:cs="Arial"/>
-        </w:rPr>
-        <w:t>modifica</w:t>
-      </w:r>
-      <w:proofErr w:type="spellEnd"/>
-      <w:r>
-        <w:rPr>
-          <w:rFonts w:ascii="Arial" w:eastAsia="Arial" w:hAnsi="Arial" w:cs="Arial"/>
-        </w:rPr>
-        <w:t xml:space="preserve"> un bug, </w:t>
-      </w:r>
-      <w:proofErr w:type="spellStart"/>
-      <w:r>
-        <w:rPr>
-          <w:rFonts w:ascii="Arial" w:eastAsia="Arial" w:hAnsi="Arial" w:cs="Arial"/>
-        </w:rPr>
-        <w:t>schimband</w:t>
-      </w:r>
-      <w:proofErr w:type="spellEnd"/>
-      <w:r>
-        <w:rPr>
-          <w:rFonts w:ascii="Arial" w:eastAsia="Arial" w:hAnsi="Arial" w:cs="Arial"/>
-        </w:rPr>
-        <w:t xml:space="preserve"> </w:t>
-      </w:r>
-      <w:proofErr w:type="spellStart"/>
-      <w:r>
-        <w:rPr>
-          <w:rFonts w:ascii="Arial" w:eastAsia="Arial" w:hAnsi="Arial" w:cs="Arial"/>
-        </w:rPr>
-        <w:t>denumirea</w:t>
-      </w:r>
-      <w:proofErr w:type="spellEnd"/>
-      <w:r>
-        <w:rPr>
-          <w:rFonts w:ascii="Arial" w:eastAsia="Arial" w:hAnsi="Arial" w:cs="Arial"/>
-        </w:rPr>
-        <w:t xml:space="preserve"> </w:t>
-      </w:r>
-      <w:proofErr w:type="spellStart"/>
-      <w:r>
-        <w:rPr>
-          <w:rFonts w:ascii="Arial" w:eastAsia="Arial" w:hAnsi="Arial" w:cs="Arial"/>
-        </w:rPr>
-        <w:t>sau</w:t>
-      </w:r>
-      <w:proofErr w:type="spellEnd"/>
-      <w:r>
-        <w:rPr>
-          <w:rFonts w:ascii="Arial" w:eastAsia="Arial" w:hAnsi="Arial" w:cs="Arial"/>
-        </w:rPr>
-        <w:t xml:space="preserve"> </w:t>
-      </w:r>
-      <w:proofErr w:type="spellStart"/>
-      <w:r>
-        <w:rPr>
-          <w:rFonts w:ascii="Arial" w:eastAsia="Arial" w:hAnsi="Arial" w:cs="Arial"/>
-        </w:rPr>
-        <w:t>descrierea</w:t>
-      </w:r>
-      <w:proofErr w:type="spellEnd"/>
-      <w:r>
-        <w:rPr>
-          <w:rFonts w:ascii="Arial" w:eastAsia="Arial" w:hAnsi="Arial" w:cs="Arial"/>
-        </w:rPr>
-        <w:t xml:space="preserve">; </w:t>
-      </w:r>
-      <w:proofErr w:type="spellStart"/>
-      <w:r>
-        <w:rPr>
-          <w:rFonts w:ascii="Arial" w:eastAsia="Arial" w:hAnsi="Arial" w:cs="Arial"/>
-        </w:rPr>
-        <w:t>sau</w:t>
-      </w:r>
-      <w:proofErr w:type="spellEnd"/>
-      <w:r>
-        <w:rPr>
-          <w:rFonts w:ascii="Arial" w:eastAsia="Arial" w:hAnsi="Arial" w:cs="Arial"/>
-        </w:rPr>
-        <w:t xml:space="preserve"> </w:t>
-      </w:r>
-      <w:proofErr w:type="spellStart"/>
-      <w:r>
-        <w:rPr>
-          <w:rFonts w:ascii="Arial" w:eastAsia="Arial" w:hAnsi="Arial" w:cs="Arial"/>
-        </w:rPr>
-        <w:t>ambele</w:t>
-      </w:r>
-      <w:proofErr w:type="spellEnd"/>
       <w:r>
         <w:rPr>
           <w:rFonts w:ascii="Arial" w:eastAsia="Arial" w:hAnsi="Arial" w:cs="Arial"/>
@@ -6318,259 +5214,7 @@
         <w:rPr>
           <w:rFonts w:ascii="Arial" w:eastAsia="Arial" w:hAnsi="Arial" w:cs="Arial"/>
         </w:rPr>
-        <w:t xml:space="preserve">din </w:t>
-      </w:r>
-      <w:proofErr w:type="spellStart"/>
-      <w:r>
-        <w:rPr>
-          <w:rFonts w:ascii="Arial" w:eastAsia="Arial" w:hAnsi="Arial" w:cs="Arial"/>
-        </w:rPr>
-        <w:t>lista</w:t>
-      </w:r>
-      <w:proofErr w:type="spellEnd"/>
-      <w:r>
-        <w:rPr>
-          <w:rFonts w:ascii="Arial" w:eastAsia="Arial" w:hAnsi="Arial" w:cs="Arial"/>
-        </w:rPr>
-        <w:t xml:space="preserve"> </w:t>
-      </w:r>
-      <w:proofErr w:type="spellStart"/>
-      <w:r>
-        <w:rPr>
-          <w:rFonts w:ascii="Arial" w:eastAsia="Arial" w:hAnsi="Arial" w:cs="Arial"/>
-        </w:rPr>
-        <w:t>si</w:t>
-      </w:r>
-      <w:proofErr w:type="spellEnd"/>
-      <w:r>
-        <w:rPr>
-          <w:rFonts w:ascii="Arial" w:eastAsia="Arial" w:hAnsi="Arial" w:cs="Arial"/>
-        </w:rPr>
-        <w:t xml:space="preserve"> </w:t>
-      </w:r>
-      <w:proofErr w:type="spellStart"/>
-      <w:r>
-        <w:rPr>
-          <w:rFonts w:ascii="Arial" w:eastAsia="Arial" w:hAnsi="Arial" w:cs="Arial"/>
-        </w:rPr>
-        <w:t>poate</w:t>
-      </w:r>
-      <w:proofErr w:type="spellEnd"/>
-      <w:r>
-        <w:rPr>
-          <w:rFonts w:ascii="Arial" w:eastAsia="Arial" w:hAnsi="Arial" w:cs="Arial"/>
-        </w:rPr>
-        <w:t xml:space="preserve"> </w:t>
-      </w:r>
-      <w:proofErr w:type="spellStart"/>
-      <w:r>
-        <w:rPr>
-          <w:rFonts w:ascii="Arial" w:eastAsia="Arial" w:hAnsi="Arial" w:cs="Arial"/>
-        </w:rPr>
-        <w:t>declansa</w:t>
-      </w:r>
-      <w:proofErr w:type="spellEnd"/>
-      <w:r>
-        <w:rPr>
-          <w:rFonts w:ascii="Arial" w:eastAsia="Arial" w:hAnsi="Arial" w:cs="Arial"/>
-        </w:rPr>
-        <w:t xml:space="preserve"> un </w:t>
-      </w:r>
-      <w:proofErr w:type="spellStart"/>
-      <w:r>
-        <w:rPr>
-          <w:rFonts w:ascii="Arial" w:eastAsia="Arial" w:hAnsi="Arial" w:cs="Arial"/>
-        </w:rPr>
-        <w:t>buton</w:t>
-      </w:r>
-      <w:proofErr w:type="spellEnd"/>
-      <w:r>
-        <w:rPr>
-          <w:rFonts w:ascii="Arial" w:eastAsia="Arial" w:hAnsi="Arial" w:cs="Arial"/>
-        </w:rPr>
-        <w:t xml:space="preserve"> </w:t>
-      </w:r>
-      <w:proofErr w:type="spellStart"/>
-      <w:r>
-        <w:rPr>
-          <w:rFonts w:ascii="Arial" w:eastAsia="Arial" w:hAnsi="Arial" w:cs="Arial"/>
-        </w:rPr>
-        <w:t>prin</w:t>
-      </w:r>
-      <w:proofErr w:type="spellEnd"/>
-      <w:r>
-        <w:rPr>
-          <w:rFonts w:ascii="Arial" w:eastAsia="Arial" w:hAnsi="Arial" w:cs="Arial"/>
-        </w:rPr>
-        <w:t xml:space="preserve"> care </w:t>
-      </w:r>
-      <w:proofErr w:type="spellStart"/>
-      <w:r>
-        <w:rPr>
-          <w:rFonts w:ascii="Arial" w:eastAsia="Arial" w:hAnsi="Arial" w:cs="Arial"/>
-        </w:rPr>
-        <w:t>declara</w:t>
-      </w:r>
-      <w:proofErr w:type="spellEnd"/>
-      <w:r>
-        <w:rPr>
-          <w:rFonts w:ascii="Arial" w:eastAsia="Arial" w:hAnsi="Arial" w:cs="Arial"/>
-        </w:rPr>
-        <w:t xml:space="preserve"> ca bug-</w:t>
-      </w:r>
-      <w:proofErr w:type="spellStart"/>
-      <w:r>
-        <w:rPr>
-          <w:rFonts w:ascii="Arial" w:eastAsia="Arial" w:hAnsi="Arial" w:cs="Arial"/>
-        </w:rPr>
-        <w:t>ul</w:t>
-      </w:r>
-      <w:proofErr w:type="spellEnd"/>
-      <w:r>
-        <w:rPr>
-          <w:rFonts w:ascii="Arial" w:eastAsia="Arial" w:hAnsi="Arial" w:cs="Arial"/>
-        </w:rPr>
-        <w:t xml:space="preserve"> a </w:t>
-      </w:r>
-      <w:proofErr w:type="spellStart"/>
-      <w:r>
-        <w:rPr>
-          <w:rFonts w:ascii="Arial" w:eastAsia="Arial" w:hAnsi="Arial" w:cs="Arial"/>
-        </w:rPr>
-        <w:t>fost</w:t>
-      </w:r>
-      <w:proofErr w:type="spellEnd"/>
-      <w:r>
-        <w:rPr>
-          <w:rFonts w:ascii="Arial" w:eastAsia="Arial" w:hAnsi="Arial" w:cs="Arial"/>
-        </w:rPr>
-        <w:t xml:space="preserve"> </w:t>
-      </w:r>
-      <w:proofErr w:type="spellStart"/>
-      <w:r>
-        <w:rPr>
-          <w:rFonts w:ascii="Arial" w:eastAsia="Arial" w:hAnsi="Arial" w:cs="Arial"/>
-        </w:rPr>
-        <w:t>eliminat</w:t>
-      </w:r>
-      <w:proofErr w:type="spellEnd"/>
-      <w:r>
-        <w:rPr>
-          <w:rFonts w:ascii="Arial" w:eastAsia="Arial" w:hAnsi="Arial" w:cs="Arial"/>
-        </w:rPr>
-        <w:t xml:space="preserve">, </w:t>
-      </w:r>
-      <w:proofErr w:type="spellStart"/>
-      <w:r>
-        <w:rPr>
-          <w:rFonts w:ascii="Arial" w:eastAsia="Arial" w:hAnsi="Arial" w:cs="Arial"/>
-        </w:rPr>
-        <w:t>caz</w:t>
-      </w:r>
-      <w:proofErr w:type="spellEnd"/>
-      <w:r>
-        <w:rPr>
-          <w:rFonts w:ascii="Arial" w:eastAsia="Arial" w:hAnsi="Arial" w:cs="Arial"/>
-        </w:rPr>
-        <w:t xml:space="preserve"> </w:t>
-      </w:r>
-      <w:proofErr w:type="spellStart"/>
-      <w:r>
-        <w:rPr>
-          <w:rFonts w:ascii="Arial" w:eastAsia="Arial" w:hAnsi="Arial" w:cs="Arial"/>
-        </w:rPr>
-        <w:t>în</w:t>
-      </w:r>
-      <w:proofErr w:type="spellEnd"/>
-      <w:r>
-        <w:rPr>
-          <w:rFonts w:ascii="Arial" w:eastAsia="Arial" w:hAnsi="Arial" w:cs="Arial"/>
-        </w:rPr>
-        <w:t xml:space="preserve"> care </w:t>
-      </w:r>
-      <w:proofErr w:type="spellStart"/>
-      <w:r>
-        <w:rPr>
-          <w:rFonts w:ascii="Arial" w:eastAsia="Arial" w:hAnsi="Arial" w:cs="Arial"/>
-        </w:rPr>
-        <w:t>bugul</w:t>
-      </w:r>
-      <w:proofErr w:type="spellEnd"/>
-      <w:r>
-        <w:rPr>
-          <w:rFonts w:ascii="Arial" w:eastAsia="Arial" w:hAnsi="Arial" w:cs="Arial"/>
-        </w:rPr>
-        <w:t xml:space="preserve"> </w:t>
-      </w:r>
-      <w:proofErr w:type="spellStart"/>
-      <w:r>
-        <w:rPr>
-          <w:rFonts w:ascii="Arial" w:eastAsia="Arial" w:hAnsi="Arial" w:cs="Arial"/>
-        </w:rPr>
-        <w:t>este</w:t>
-      </w:r>
-      <w:proofErr w:type="spellEnd"/>
-      <w:r>
-        <w:rPr>
-          <w:rFonts w:ascii="Arial" w:eastAsia="Arial" w:hAnsi="Arial" w:cs="Arial"/>
-        </w:rPr>
-        <w:t xml:space="preserve"> </w:t>
-      </w:r>
-      <w:proofErr w:type="spellStart"/>
-      <w:r>
-        <w:rPr>
-          <w:rFonts w:ascii="Arial" w:eastAsia="Arial" w:hAnsi="Arial" w:cs="Arial"/>
-        </w:rPr>
-        <w:t>scos</w:t>
-      </w:r>
-      <w:proofErr w:type="spellEnd"/>
-      <w:r>
-        <w:rPr>
-          <w:rFonts w:ascii="Arial" w:eastAsia="Arial" w:hAnsi="Arial" w:cs="Arial"/>
-        </w:rPr>
-        <w:t xml:space="preserve"> din </w:t>
-      </w:r>
-      <w:proofErr w:type="spellStart"/>
-      <w:r>
-        <w:rPr>
-          <w:rFonts w:ascii="Arial" w:eastAsia="Arial" w:hAnsi="Arial" w:cs="Arial"/>
-        </w:rPr>
-        <w:t>lista</w:t>
-      </w:r>
-      <w:proofErr w:type="spellEnd"/>
-      <w:r>
-        <w:rPr>
-          <w:rFonts w:ascii="Arial" w:eastAsia="Arial" w:hAnsi="Arial" w:cs="Arial"/>
-        </w:rPr>
-        <w:t xml:space="preserve"> </w:t>
-      </w:r>
-      <w:proofErr w:type="spellStart"/>
-      <w:r>
-        <w:rPr>
-          <w:rFonts w:ascii="Arial" w:eastAsia="Arial" w:hAnsi="Arial" w:cs="Arial"/>
-        </w:rPr>
-        <w:t>tuturor</w:t>
-      </w:r>
-      <w:proofErr w:type="spellEnd"/>
-      <w:r>
-        <w:rPr>
-          <w:rFonts w:ascii="Arial" w:eastAsia="Arial" w:hAnsi="Arial" w:cs="Arial"/>
-        </w:rPr>
-        <w:t xml:space="preserve"> </w:t>
-      </w:r>
-      <w:proofErr w:type="spellStart"/>
-      <w:r>
-        <w:rPr>
-          <w:rFonts w:ascii="Arial" w:eastAsia="Arial" w:hAnsi="Arial" w:cs="Arial"/>
-        </w:rPr>
-        <w:t>programatorilor</w:t>
-      </w:r>
-      <w:proofErr w:type="spellEnd"/>
-      <w:r>
-        <w:rPr>
-          <w:rFonts w:ascii="Arial" w:eastAsia="Arial" w:hAnsi="Arial" w:cs="Arial"/>
-        </w:rPr>
-        <w:t xml:space="preserve">. </w:t>
+        <w:t xml:space="preserve">din lista si poate declansa un buton prin care declara ca bug-ul a fost eliminat, caz în care bugul este scos din lista tuturor programatorilor. </w:t>
       </w:r>
     </w:p>
     <w:p>
@@ -6753,18 +5397,8 @@
           <w:b/>
           <w:sz w:val="32"/>
         </w:rPr>
-        <w:t xml:space="preserve">Use case </w:t>
+        <w:t>Use case template</w:t>
       </w:r>
-      <w:proofErr w:type="gramStart"/>
-      <w:r>
-        <w:rPr>
-          <w:rFonts w:ascii="Arial" w:eastAsia="Arial" w:hAnsi="Arial" w:cs="Arial"/>
-          <w:b/>
-          <w:sz w:val="32"/>
-        </w:rPr>
-        <w:t>template</w:t>
-      </w:r>
-      <w:proofErr w:type="gramEnd"/>
     </w:p>
     <w:p>
       <w:pPr>
@@ -6830,21 +5464,7 @@
         <w:rPr>
           <w:rFonts w:ascii="Arial" w:eastAsia="Arial" w:hAnsi="Arial" w:cs="Arial"/>
         </w:rPr>
-        <w:t xml:space="preserve">Title should be descriptive and should usually begin with a verb, </w:t>
-      </w:r>
-      <w:proofErr w:type="gramStart"/>
-      <w:r>
-        <w:rPr>
-          <w:rFonts w:ascii="Arial" w:eastAsia="Arial" w:hAnsi="Arial" w:cs="Arial"/>
-        </w:rPr>
-        <w:t>e.g.</w:t>
-      </w:r>
-      <w:proofErr w:type="gramEnd"/>
-      <w:r>
-        <w:rPr>
-          <w:rFonts w:ascii="Arial" w:eastAsia="Arial" w:hAnsi="Arial" w:cs="Arial"/>
-        </w:rPr>
-        <w:t xml:space="preserve"> order, calculate, input, etc. ID can have any format but must be unique among all use cases.</w:t>
+        <w:t>Title should be descriptive and should usually begin with a verb, e.g. order, calculate, input, etc. ID can have any format but must be unique among all use cases.</w:t>
       </w:r>
     </w:p>
     <w:p>
@@ -6872,21 +5492,7 @@
         <w:rPr>
           <w:rFonts w:ascii="Arial" w:eastAsia="Arial" w:hAnsi="Arial" w:cs="Arial"/>
         </w:rPr>
-        <w:t xml:space="preserve">Person that wishes to accomplish a goal </w:t>
-      </w:r>
-      <w:proofErr w:type="gramStart"/>
-      <w:r>
-        <w:rPr>
-          <w:rFonts w:ascii="Arial" w:eastAsia="Arial" w:hAnsi="Arial" w:cs="Arial"/>
-        </w:rPr>
-        <w:t>through the use of</w:t>
-      </w:r>
-      <w:proofErr w:type="gramEnd"/>
-      <w:r>
-        <w:rPr>
-          <w:rFonts w:ascii="Arial" w:eastAsia="Arial" w:hAnsi="Arial" w:cs="Arial"/>
-        </w:rPr>
-        <w:t xml:space="preserve"> the system. Only a single primary actor per use case.</w:t>
+        <w:t>Person that wishes to accomplish a goal through the use of the system. Only a single primary actor per use case.</w:t>
       </w:r>
     </w:p>
     <w:p>
@@ -7055,21 +5661,7 @@
         <w:rPr>
           <w:rFonts w:ascii="Arial" w:eastAsia="Arial" w:hAnsi="Arial" w:cs="Arial"/>
         </w:rPr>
-        <w:t xml:space="preserve">Detailed step-by-step description of the logical flow of the use case. It should describe an explicit </w:t>
-      </w:r>
-      <w:proofErr w:type="gramStart"/>
-      <w:r>
-        <w:rPr>
-          <w:rFonts w:ascii="Arial" w:eastAsia="Arial" w:hAnsi="Arial" w:cs="Arial"/>
-        </w:rPr>
-        <w:t>two way</w:t>
-      </w:r>
-      <w:proofErr w:type="gramEnd"/>
-      <w:r>
-        <w:rPr>
-          <w:rFonts w:ascii="Arial" w:eastAsia="Arial" w:hAnsi="Arial" w:cs="Arial"/>
-        </w:rPr>
-        <w:t xml:space="preserve"> interaction, with the system prompting for input and the actor responding accordingly. Each step should be numbered.</w:t>
+        <w:t>Detailed step-by-step description of the logical flow of the use case. It should describe an explicit two way interaction, with the system prompting for input and the actor responding accordingly. Each step should be numbered.</w:t>
       </w:r>
     </w:p>
     <w:p>
@@ -7756,21 +6348,7 @@
               <w:rPr>
                 <w:rFonts w:ascii="Arial" w:eastAsia="Arial" w:hAnsi="Arial" w:cs="Arial"/>
               </w:rPr>
-              <w:t>Patron asks to view menu for a specific date. (</w:t>
-            </w:r>
-            <w:proofErr w:type="gramStart"/>
-            <w:r>
-              <w:rPr>
-                <w:rFonts w:ascii="Arial" w:eastAsia="Arial" w:hAnsi="Arial" w:cs="Arial"/>
-              </w:rPr>
-              <w:t>see</w:t>
-            </w:r>
-            <w:proofErr w:type="gramEnd"/>
-            <w:r>
-              <w:rPr>
-                <w:rFonts w:ascii="Arial" w:eastAsia="Arial" w:hAnsi="Arial" w:cs="Arial"/>
-              </w:rPr>
-              <w:t xml:space="preserve"> 1.0.E1, 1.0.E2)</w:t>
+              <w:t>Patron asks to view menu for a specific date. (see 1.0.E1, 1.0.E2)</w:t>
             </w:r>
           </w:p>
           <w:p>
@@ -7809,21 +6387,7 @@
                 <w:rFonts w:ascii="Arial" w:eastAsia="Arial" w:hAnsi="Arial" w:cs="Arial"/>
               </w:rPr>
               <w:lastRenderedPageBreak/>
-              <w:t>Patron selects one or more food items from menu. (</w:t>
-            </w:r>
-            <w:proofErr w:type="gramStart"/>
-            <w:r>
-              <w:rPr>
-                <w:rFonts w:ascii="Arial" w:eastAsia="Arial" w:hAnsi="Arial" w:cs="Arial"/>
-              </w:rPr>
-              <w:t>see</w:t>
-            </w:r>
-            <w:proofErr w:type="gramEnd"/>
-            <w:r>
-              <w:rPr>
-                <w:rFonts w:ascii="Arial" w:eastAsia="Arial" w:hAnsi="Arial" w:cs="Arial"/>
-              </w:rPr>
-              <w:t xml:space="preserve"> 1.1)</w:t>
+              <w:t>Patron selects one or more food items from menu. (see 1.1)</w:t>
             </w:r>
           </w:p>
           <w:p>
@@ -7842,21 +6406,7 @@
               <w:rPr>
                 <w:rFonts w:ascii="Arial" w:eastAsia="Arial" w:hAnsi="Arial" w:cs="Arial"/>
               </w:rPr>
-              <w:t>Patron indicates that meal order is complete. (</w:t>
-            </w:r>
-            <w:proofErr w:type="gramStart"/>
-            <w:r>
-              <w:rPr>
-                <w:rFonts w:ascii="Arial" w:eastAsia="Arial" w:hAnsi="Arial" w:cs="Arial"/>
-              </w:rPr>
-              <w:t>see</w:t>
-            </w:r>
-            <w:proofErr w:type="gramEnd"/>
-            <w:r>
-              <w:rPr>
-                <w:rFonts w:ascii="Arial" w:eastAsia="Arial" w:hAnsi="Arial" w:cs="Arial"/>
-              </w:rPr>
-              <w:t xml:space="preserve"> 1.2)</w:t>
+              <w:t>Patron indicates that meal order is complete. (see 1.2)</w:t>
             </w:r>
           </w:p>
           <w:p>
@@ -8096,21 +6646,7 @@
               <w:rPr>
                 <w:rFonts w:ascii="Arial" w:eastAsia="Arial" w:hAnsi="Arial" w:cs="Arial"/>
               </w:rPr>
-              <w:t>Patron requests a specified number of identical meals. (</w:t>
-            </w:r>
-            <w:proofErr w:type="gramStart"/>
-            <w:r>
-              <w:rPr>
-                <w:rFonts w:ascii="Arial" w:eastAsia="Arial" w:hAnsi="Arial" w:cs="Arial"/>
-              </w:rPr>
-              <w:t>see</w:t>
-            </w:r>
-            <w:proofErr w:type="gramEnd"/>
-            <w:r>
-              <w:rPr>
-                <w:rFonts w:ascii="Arial" w:eastAsia="Arial" w:hAnsi="Arial" w:cs="Arial"/>
-              </w:rPr>
-              <w:t xml:space="preserve"> 1.1.E1)</w:t>
+              <w:t>Patron requests a specified number of identical meals. (see 1.1.E1)</w:t>
             </w:r>
           </w:p>
           <w:p>
@@ -9257,21 +7793,7 @@
               <w:rPr>
                 <w:rFonts w:ascii="Arial" w:eastAsia="Arial" w:hAnsi="Arial" w:cs="Arial"/>
               </w:rPr>
-              <w:t xml:space="preserve">5.0.E1 Patron is not a </w:t>
-            </w:r>
-            <w:proofErr w:type="gramStart"/>
-            <w:r>
-              <w:rPr>
-                <w:rFonts w:ascii="Arial" w:eastAsia="Arial" w:hAnsi="Arial" w:cs="Arial"/>
-              </w:rPr>
-              <w:t>full time</w:t>
-            </w:r>
-            <w:proofErr w:type="gramEnd"/>
-            <w:r>
-              <w:rPr>
-                <w:rFonts w:ascii="Arial" w:eastAsia="Arial" w:hAnsi="Arial" w:cs="Arial"/>
-              </w:rPr>
-              <w:t xml:space="preserve"> employee.</w:t>
+              <w:t>5.0.E1 Patron is not a full time employee.</w:t>
             </w:r>
           </w:p>
           <w:p>
@@ -9410,29 +7932,7 @@
               <w:rPr>
                 <w:rFonts w:ascii="Arial" w:eastAsia="Arial" w:hAnsi="Arial" w:cs="Arial"/>
               </w:rPr>
-              <w:t>&lt;</w:t>
-            </w:r>
-            <w:proofErr w:type="spellStart"/>
-            <w:proofErr w:type="gramStart"/>
-            <w:r>
-              <w:rPr>
-                <w:rFonts w:ascii="Arial" w:eastAsia="Arial" w:hAnsi="Arial" w:cs="Arial"/>
-              </w:rPr>
-              <w:t>fully.qualified</w:t>
-            </w:r>
-            <w:proofErr w:type="gramEnd"/>
-            <w:r>
-              <w:rPr>
-                <w:rFonts w:ascii="Arial" w:eastAsia="Arial" w:hAnsi="Arial" w:cs="Arial"/>
-              </w:rPr>
-              <w:t>.ClassName</w:t>
-            </w:r>
-            <w:proofErr w:type="spellEnd"/>
-            <w:r>
-              <w:rPr>
-                <w:rFonts w:ascii="Arial" w:eastAsia="Arial" w:hAnsi="Arial" w:cs="Arial"/>
-              </w:rPr>
-              <w:t>&gt;#&lt;methodName&gt;</w:t>
+              <w:t>&lt;fully.qualified.ClassName&gt;#&lt;methodName&gt;</w:t>
             </w:r>
           </w:p>
           <w:p>
@@ -9562,70 +8062,40 @@
                 <w:rFonts w:ascii="Arial" w:eastAsia="Arial" w:hAnsi="Arial" w:cs="Arial"/>
               </w:rPr>
             </w:pPr>
-            <w:proofErr w:type="spellStart"/>
-            <w:proofErr w:type="gramStart"/>
-            <w:r>
-              <w:rPr>
-                <w:rFonts w:ascii="Arial" w:eastAsia="Arial" w:hAnsi="Arial" w:cs="Arial"/>
-              </w:rPr>
-              <w:t>my.company</w:t>
-            </w:r>
-            <w:proofErr w:type="gramEnd"/>
-            <w:r>
-              <w:rPr>
-                <w:rFonts w:ascii="Arial" w:eastAsia="Arial" w:hAnsi="Arial" w:cs="Arial"/>
-              </w:rPr>
-              <w:t>.ordering.MenuWidget#dateClicked</w:t>
-            </w:r>
-            <w:proofErr w:type="spellEnd"/>
-          </w:p>
-          <w:p>
-            <w:pPr>
-              <w:spacing w:after="0" w:line="240" w:lineRule="auto"/>
-              <w:rPr>
-                <w:rFonts w:ascii="Arial" w:eastAsia="Arial" w:hAnsi="Arial" w:cs="Arial"/>
-              </w:rPr>
-            </w:pPr>
-            <w:proofErr w:type="spellStart"/>
-            <w:proofErr w:type="gramStart"/>
-            <w:r>
-              <w:rPr>
-                <w:rFonts w:ascii="Arial" w:eastAsia="Arial" w:hAnsi="Arial" w:cs="Arial"/>
-              </w:rPr>
-              <w:t>my.company</w:t>
-            </w:r>
-            <w:proofErr w:type="gramEnd"/>
-            <w:r>
-              <w:rPr>
-                <w:rFonts w:ascii="Arial" w:eastAsia="Arial" w:hAnsi="Arial" w:cs="Arial"/>
-              </w:rPr>
-              <w:t>.ordering.MenuWidget#completeOrder</w:t>
-            </w:r>
-            <w:proofErr w:type="spellEnd"/>
-          </w:p>
-          <w:p>
-            <w:pPr>
-              <w:spacing w:after="0" w:line="240" w:lineRule="auto"/>
-              <w:rPr>
-                <w:rFonts w:ascii="Arial" w:eastAsia="Arial" w:hAnsi="Arial" w:cs="Arial"/>
-              </w:rPr>
-            </w:pPr>
-            <w:proofErr w:type="spellStart"/>
-            <w:proofErr w:type="gramStart"/>
-            <w:r>
-              <w:rPr>
-                <w:rFonts w:ascii="Arial" w:eastAsia="Arial" w:hAnsi="Arial" w:cs="Arial"/>
-              </w:rPr>
-              <w:t>my.company</w:t>
-            </w:r>
-            <w:proofErr w:type="gramEnd"/>
-            <w:r>
-              <w:rPr>
-                <w:rFonts w:ascii="Arial" w:eastAsia="Arial" w:hAnsi="Arial" w:cs="Arial"/>
-              </w:rPr>
-              <w:t>.ordering.InventoryInterface#checkInventory</w:t>
-            </w:r>
-            <w:proofErr w:type="spellEnd"/>
+            <w:r>
+              <w:rPr>
+                <w:rFonts w:ascii="Arial" w:eastAsia="Arial" w:hAnsi="Arial" w:cs="Arial"/>
+              </w:rPr>
+              <w:t>my.company.ordering.MenuWidget#dateClicked</w:t>
+            </w:r>
+          </w:p>
+          <w:p>
+            <w:pPr>
+              <w:spacing w:after="0" w:line="240" w:lineRule="auto"/>
+              <w:rPr>
+                <w:rFonts w:ascii="Arial" w:eastAsia="Arial" w:hAnsi="Arial" w:cs="Arial"/>
+              </w:rPr>
+            </w:pPr>
+            <w:r>
+              <w:rPr>
+                <w:rFonts w:ascii="Arial" w:eastAsia="Arial" w:hAnsi="Arial" w:cs="Arial"/>
+              </w:rPr>
+              <w:t>my.company.ordering.MenuWidget#completeOrder</w:t>
+            </w:r>
+          </w:p>
+          <w:p>
+            <w:pPr>
+              <w:spacing w:after="0" w:line="240" w:lineRule="auto"/>
+              <w:rPr>
+                <w:rFonts w:ascii="Arial" w:eastAsia="Arial" w:hAnsi="Arial" w:cs="Arial"/>
+              </w:rPr>
+            </w:pPr>
+            <w:r>
+              <w:rPr>
+                <w:rFonts w:ascii="Arial" w:eastAsia="Arial" w:hAnsi="Arial" w:cs="Arial"/>
+              </w:rPr>
+              <w:t>my.company.ordering.InventoryInterface#checkInventory</w:t>
+            </w:r>
           </w:p>
           <w:p>
             <w:pPr>
@@ -9723,46 +8193,26 @@
                 <w:rFonts w:ascii="Arial" w:eastAsia="Arial" w:hAnsi="Arial" w:cs="Arial"/>
               </w:rPr>
             </w:pPr>
-            <w:proofErr w:type="spellStart"/>
-            <w:proofErr w:type="gramStart"/>
-            <w:r>
-              <w:rPr>
-                <w:rFonts w:ascii="Arial" w:eastAsia="Arial" w:hAnsi="Arial" w:cs="Arial"/>
-              </w:rPr>
-              <w:t>my.company</w:t>
-            </w:r>
-            <w:proofErr w:type="gramEnd"/>
-            <w:r>
-              <w:rPr>
-                <w:rFonts w:ascii="Arial" w:eastAsia="Arial" w:hAnsi="Arial" w:cs="Arial"/>
-              </w:rPr>
-              <w:t>.payroll.PayrollInterface#checkEligibility</w:t>
-            </w:r>
-            <w:proofErr w:type="spellEnd"/>
-          </w:p>
-          <w:p>
-            <w:pPr>
-              <w:spacing w:after="0" w:line="240" w:lineRule="auto"/>
-              <w:rPr>
-                <w:rFonts w:ascii="Arial" w:eastAsia="Arial" w:hAnsi="Arial" w:cs="Arial"/>
-              </w:rPr>
-            </w:pPr>
-            <w:proofErr w:type="spellStart"/>
-            <w:proofErr w:type="gramStart"/>
-            <w:r>
-              <w:rPr>
-                <w:rFonts w:ascii="Arial" w:eastAsia="Arial" w:hAnsi="Arial" w:cs="Arial"/>
-              </w:rPr>
-              <w:t>my.company</w:t>
-            </w:r>
-            <w:proofErr w:type="gramEnd"/>
-            <w:r>
-              <w:rPr>
-                <w:rFonts w:ascii="Arial" w:eastAsia="Arial" w:hAnsi="Arial" w:cs="Arial"/>
-              </w:rPr>
-              <w:t>.payroll.RegistrationForm#confirm</w:t>
-            </w:r>
-            <w:proofErr w:type="spellEnd"/>
+            <w:r>
+              <w:rPr>
+                <w:rFonts w:ascii="Arial" w:eastAsia="Arial" w:hAnsi="Arial" w:cs="Arial"/>
+              </w:rPr>
+              <w:t>my.company.payroll.PayrollInterface#checkEligibility</w:t>
+            </w:r>
+          </w:p>
+          <w:p>
+            <w:pPr>
+              <w:spacing w:after="0" w:line="240" w:lineRule="auto"/>
+              <w:rPr>
+                <w:rFonts w:ascii="Arial" w:eastAsia="Arial" w:hAnsi="Arial" w:cs="Arial"/>
+              </w:rPr>
+            </w:pPr>
+            <w:r>
+              <w:rPr>
+                <w:rFonts w:ascii="Arial" w:eastAsia="Arial" w:hAnsi="Arial" w:cs="Arial"/>
+              </w:rPr>
+              <w:t>my.company.payroll.RegistrationForm#confirm</w:t>
+            </w:r>
           </w:p>
           <w:p>
             <w:pPr>
@@ -9807,7 +8257,7 @@
 </file>
 
 <file path=word/numbering.xml><?xml version="1.0" encoding="utf-8"?>
-<w:numbering xmlns:wpc="http://schemas.microsoft.com/office/word/2010/wordprocessingCanvas" xmlns:cx="http://schemas.microsoft.com/office/drawing/2014/chartex" xmlns:cx1="http://schemas.microsoft.com/office/drawing/2015/9/8/chartex" xmlns:cx2="http://schemas.microsoft.com/office/drawing/2015/10/21/chartex" xmlns:cx3="http://schemas.microsoft.com/office/drawing/2016/5/9/chartex" xmlns:cx4="http://schemas.microsoft.com/office/drawing/2016/5/10/chartex" xmlns:cx5="http://schemas.microsoft.com/office/drawing/2016/5/11/chartex" xmlns:cx6="http://schemas.microsoft.com/office/drawing/2016/5/12/chartex" xmlns:cx7="http://schemas.microsoft.com/office/drawing/2016/5/13/chartex" xmlns:cx8="http://schemas.microsoft.com/office/drawing/2016/5/14/chartex" xmlns:mc="http://schemas.openxmlformats.org/markup-compatibility/2006" xmlns:aink="http://schemas.microsoft.com/office/drawing/2016/ink" xmlns:am3d="http://schemas.microsoft.com/office/drawing/2017/model3d" xmlns:o="urn:schemas-microsoft-com:office:office" xmlns:oel="http://schemas.microsoft.com/office/2019/extlst" xmlns:r="http://schemas.openxmlformats.org/officeDocument/2006/relationships" xmlns:m="http://schemas.openxmlformats.org/officeDocument/2006/math" xmlns:v="urn:schemas-microsoft-com:vml" xmlns:wp14="http://schemas.microsoft.com/office/word/2010/wordprocessingDrawing" xmlns:wp="http://schemas.openxmlformats.org/drawingml/2006/wordprocessingDrawing" xmlns:w10="urn:schemas-microsoft-com:office:word" xmlns:w="http://schemas.openxmlformats.org/wordprocessingml/2006/main" xmlns:w14="http://schemas.microsoft.com/office/word/2010/wordml" xmlns:w15="http://schemas.microsoft.com/office/word/2012/wordml" xmlns:w16cex="http://schemas.microsoft.com/office/word/2018/wordml/cex" xmlns:w16cid="http://schemas.microsoft.com/office/word/2016/wordml/cid" xmlns:w16="http://schemas.microsoft.com/office/word/2018/wordml" xmlns:w16sdtdh="http://schemas.microsoft.com/office/word/2020/wordml/sdtdatahash" xmlns:w16se="http://schemas.microsoft.com/office/word/2015/wordml/symex" xmlns:wpg="http://schemas.microsoft.com/office/word/2010/wordprocessingGroup" xmlns:wpi="http://schemas.microsoft.com/office/word/2010/wordprocessingInk" xmlns:wne="http://schemas.microsoft.com/office/word/2006/wordml" xmlns:wps="http://schemas.microsoft.com/office/word/2010/wordprocessingShape" mc:Ignorable="w14 w15 w16se w16cid w16 w16cex w16sdtdh wp14">
+<w:numbering xmlns:wpc="http://schemas.microsoft.com/office/word/2010/wordprocessingCanvas" xmlns:cx="http://schemas.microsoft.com/office/drawing/2014/chartex" xmlns:cx1="http://schemas.microsoft.com/office/drawing/2015/9/8/chartex" xmlns:cx2="http://schemas.microsoft.com/office/drawing/2015/10/21/chartex" xmlns:cx3="http://schemas.microsoft.com/office/drawing/2016/5/9/chartex" xmlns:cx4="http://schemas.microsoft.com/office/drawing/2016/5/10/chartex" xmlns:cx5="http://schemas.microsoft.com/office/drawing/2016/5/11/chartex" xmlns:cx6="http://schemas.microsoft.com/office/drawing/2016/5/12/chartex" xmlns:cx7="http://schemas.microsoft.com/office/drawing/2016/5/13/chartex" xmlns:cx8="http://schemas.microsoft.com/office/drawing/2016/5/14/chartex" xmlns:mc="http://schemas.openxmlformats.org/markup-compatibility/2006" xmlns:aink="http://schemas.microsoft.com/office/drawing/2016/ink" xmlns:am3d="http://schemas.microsoft.com/office/drawing/2017/model3d" xmlns:o="urn:schemas-microsoft-com:office:office" xmlns:oel="http://schemas.microsoft.com/office/2019/extlst" xmlns:r="http://schemas.openxmlformats.org/officeDocument/2006/relationships" xmlns:m="http://schemas.openxmlformats.org/officeDocument/2006/math" xmlns:v="urn:schemas-microsoft-com:vml" xmlns:wp14="http://schemas.microsoft.com/office/word/2010/wordprocessingDrawing" xmlns:wp="http://schemas.openxmlformats.org/drawingml/2006/wordprocessingDrawing" xmlns:w10="urn:schemas-microsoft-com:office:word" xmlns:w="http://schemas.openxmlformats.org/wordprocessingml/2006/main" xmlns:w14="http://schemas.microsoft.com/office/word/2010/wordml" xmlns:w15="http://schemas.microsoft.com/office/word/2012/wordml" xmlns:w16cex="http://schemas.microsoft.com/office/word/2018/wordml/cex" xmlns:w16cid="http://schemas.microsoft.com/office/word/2016/wordml/cid" xmlns:w16="http://schemas.microsoft.com/office/word/2018/wordml" xmlns:w16du="http://schemas.microsoft.com/office/word/2023/wordml/word16du" xmlns:w16sdtdh="http://schemas.microsoft.com/office/word/2020/wordml/sdtdatahash" xmlns:w16se="http://schemas.microsoft.com/office/word/2015/wordml/symex" xmlns:wpg="http://schemas.microsoft.com/office/word/2010/wordprocessingGroup" xmlns:wpi="http://schemas.microsoft.com/office/word/2010/wordprocessingInk" xmlns:wne="http://schemas.microsoft.com/office/word/2006/wordml" xmlns:wps="http://schemas.microsoft.com/office/word/2010/wordprocessingShape" mc:Ignorable="w14 w15 w16se w16cid w16 w16cex w16sdtdh wp14">
   <w:abstractNum w:abstractNumId="0" w15:restartNumberingAfterBreak="0">
     <w:nsid w:val="0B817E9A"/>
     <w:multiLevelType w:val="hybridMultilevel"/>

</xml_diff>